<commit_message>
Edit project docs and add catalog images
</commit_message>
<xml_diff>
--- a/docs/ProjectRequirements.docx
+++ b/docs/ProjectRequirements.docx
@@ -4,223 +4,866 @@
   <w:body>
     <w:p>
       <w:pPr>
-        <w:bidi w:val="0"/>
-        <w:spacing w:after="0" w:line="240" w:lineRule="auto"/>
-        <w:rPr>
-          <w:rFonts w:asciiTheme="minorBidi" w:eastAsia="Times New Roman" w:hAnsiTheme="minorBidi"/>
+        <w:rPr>
+          <w:rFonts w:ascii="Times New Roman" w:eastAsia="Times New Roman" w:hAnsi="Times New Roman" w:cs="Times New Roman"/>
+          <w:b/>
+          <w:bCs/>
+          <w:sz w:val="52"/>
+          <w:szCs w:val="52"/>
+          <w:u w:val="single"/>
+          <w:rtl/>
+        </w:rPr>
+      </w:pPr>
+      <w:r>
+        <w:rPr>
+          <w:rFonts w:ascii="Arial" w:eastAsia="Times New Roman" w:hAnsi="Arial" w:cs="Arial" w:hint="cs"/>
+          <w:b/>
+          <w:bCs/>
+          <w:color w:val="000000"/>
+          <w:sz w:val="48"/>
+          <w:szCs w:val="48"/>
+          <w:u w:val="single"/>
+          <w:rtl/>
+        </w:rPr>
+        <w:t xml:space="preserve">פרויקט גמר </w:t>
+      </w:r>
+      <w:r>
+        <w:rPr>
+          <w:rFonts w:ascii="Arial" w:eastAsia="Times New Roman" w:hAnsi="Arial" w:cs="Arial"/>
+          <w:b/>
+          <w:bCs/>
+          <w:color w:val="000000"/>
+          <w:sz w:val="48"/>
+          <w:szCs w:val="48"/>
+          <w:u w:val="single"/>
+          <w:rtl/>
+        </w:rPr>
+        <w:t>–</w:t>
+      </w:r>
+      <w:r>
+        <w:rPr>
+          <w:rFonts w:ascii="Arial" w:eastAsia="Times New Roman" w:hAnsi="Arial" w:cs="Arial" w:hint="cs"/>
+          <w:b/>
+          <w:bCs/>
+          <w:color w:val="000000"/>
+          <w:sz w:val="48"/>
+          <w:szCs w:val="48"/>
+          <w:u w:val="single"/>
+          <w:rtl/>
+        </w:rPr>
+        <w:t xml:space="preserve"> חנות בגדים </w:t>
+      </w:r>
+      <w:r>
+        <w:rPr>
+          <w:rFonts w:ascii="Arial" w:eastAsia="Times New Roman" w:hAnsi="Arial" w:cs="Arial"/>
+          <w:b/>
+          <w:bCs/>
+          <w:color w:val="000000"/>
+          <w:sz w:val="48"/>
+          <w:szCs w:val="48"/>
+          <w:u w:val="single"/>
+          <w:rtl/>
+        </w:rPr>
+        <w:t>–</w:t>
+      </w:r>
+      <w:r>
+        <w:rPr>
+          <w:rFonts w:ascii="Arial" w:eastAsia="Times New Roman" w:hAnsi="Arial" w:cs="Arial" w:hint="cs"/>
+          <w:b/>
+          <w:bCs/>
+          <w:color w:val="000000"/>
+          <w:sz w:val="48"/>
+          <w:szCs w:val="48"/>
+          <w:u w:val="single"/>
+          <w:rtl/>
+        </w:rPr>
+        <w:t xml:space="preserve"> ליטל מזרחי</w:t>
+      </w:r>
+    </w:p>
+    <w:p>
+      <w:pPr>
+        <w:jc w:val="center"/>
+        <w:rPr>
+          <w:rFonts w:asciiTheme="minorBidi" w:eastAsia="Times New Roman" w:hAnsiTheme="minorBidi"/>
+          <w:sz w:val="20"/>
+          <w:szCs w:val="20"/>
+          <w:rtl/>
+        </w:rPr>
+      </w:pPr>
+      <w:r>
+        <w:rPr>
+          <w:rFonts w:asciiTheme="minorBidi" w:eastAsia="Times New Roman" w:hAnsiTheme="minorBidi"/>
+          <w:b/>
+          <w:bCs/>
+          <w:sz w:val="44"/>
+          <w:szCs w:val="44"/>
+          <w:u w:val="single"/>
+        </w:rPr>
+        <w:t>Dress at Home</w:t>
+      </w:r>
+      <w:r>
+        <w:rPr>
+          <w:rFonts w:asciiTheme="minorBidi" w:eastAsia="Times New Roman" w:hAnsiTheme="minorBidi"/>
+          <w:b/>
+          <w:bCs/>
+          <w:sz w:val="44"/>
+          <w:szCs w:val="44"/>
+          <w:u w:val="single"/>
+        </w:rPr>
+        <w:br/>
+      </w:r>
+    </w:p>
+    <w:p>
+      <w:pPr>
+        <w:rPr>
+          <w:rFonts w:asciiTheme="minorBidi" w:eastAsia="Times New Roman" w:hAnsiTheme="minorBidi"/>
+          <w:b/>
+          <w:bCs/>
           <w:sz w:val="28"/>
           <w:szCs w:val="28"/>
-        </w:rPr>
-      </w:pPr>
-      <w:r>
-        <w:rPr>
-          <w:rFonts w:asciiTheme="minorBidi" w:eastAsia="Times New Roman" w:hAnsiTheme="minorBidi"/>
-          <w:color w:val="000000"/>
+          <w:rtl/>
+        </w:rPr>
+      </w:pPr>
+      <w:r>
+        <w:rPr>
+          <w:rFonts w:asciiTheme="minorBidi" w:eastAsia="Times New Roman" w:hAnsiTheme="minorBidi"/>
+          <w:b/>
+          <w:bCs/>
           <w:sz w:val="28"/>
           <w:szCs w:val="28"/>
-        </w:rPr>
-        <w:t>Project Requirements - Fashion Site + Give and Take</w:t>
-      </w:r>
-      <w:r>
-        <w:rPr>
-          <w:rFonts w:asciiTheme="minorBidi" w:eastAsia="Times New Roman" w:hAnsiTheme="minorBidi"/>
+          <w:rtl/>
+        </w:rPr>
+        <w:t>טכנולוגיות שיהיו בשימוש:</w:t>
+      </w:r>
+    </w:p>
+    <w:p>
+      <w:pPr>
+        <w:rPr>
+          <w:rFonts w:asciiTheme="minorBidi" w:eastAsia="Times New Roman" w:hAnsiTheme="minorBidi"/>
+          <w:b/>
+          <w:bCs/>
+          <w:sz w:val="24"/>
+          <w:szCs w:val="24"/>
+          <w:u w:val="single"/>
+          <w:rtl/>
+        </w:rPr>
+      </w:pPr>
+      <w:r>
+        <w:rPr>
+          <w:rFonts w:asciiTheme="minorBidi" w:eastAsia="Times New Roman" w:hAnsiTheme="minorBidi"/>
+          <w:b/>
+          <w:bCs/>
+          <w:sz w:val="24"/>
+          <w:szCs w:val="24"/>
+          <w:u w:val="single"/>
+          <w:rtl/>
+        </w:rPr>
+        <w:t>צד לקוח:</w:t>
+      </w:r>
+    </w:p>
+    <w:p>
+      <w:pPr>
+        <w:pStyle w:val="ListParagraph"/>
+        <w:numPr>
+          <w:ilvl w:val="0"/>
+          <w:numId w:val="5"/>
+        </w:numPr>
+        <w:rPr>
+          <w:rFonts w:asciiTheme="minorBidi" w:eastAsia="Times New Roman" w:hAnsiTheme="minorBidi"/>
+          <w:sz w:val="24"/>
+          <w:szCs w:val="24"/>
+        </w:rPr>
+      </w:pPr>
+      <w:r>
+        <w:rPr>
+          <w:rFonts w:asciiTheme="minorBidi" w:eastAsia="Times New Roman" w:hAnsiTheme="minorBidi"/>
+          <w:sz w:val="24"/>
+          <w:szCs w:val="24"/>
+        </w:rPr>
+        <w:t>Angular</w:t>
+      </w:r>
+    </w:p>
+    <w:p>
+      <w:pPr>
+        <w:pStyle w:val="ListParagraph"/>
+        <w:numPr>
+          <w:ilvl w:val="0"/>
+          <w:numId w:val="5"/>
+        </w:numPr>
+        <w:rPr>
+          <w:rFonts w:asciiTheme="minorBidi" w:eastAsia="Times New Roman" w:hAnsiTheme="minorBidi"/>
+          <w:sz w:val="24"/>
+          <w:szCs w:val="24"/>
+        </w:rPr>
+      </w:pPr>
+      <w:r>
+        <w:rPr>
+          <w:rFonts w:asciiTheme="minorBidi" w:eastAsia="Times New Roman" w:hAnsiTheme="minorBidi"/>
+          <w:sz w:val="24"/>
+          <w:szCs w:val="24"/>
+        </w:rPr>
+        <w:t>HTML 5</w:t>
+      </w:r>
+    </w:p>
+    <w:p>
+      <w:pPr>
+        <w:pStyle w:val="ListParagraph"/>
+        <w:numPr>
+          <w:ilvl w:val="0"/>
+          <w:numId w:val="5"/>
+        </w:numPr>
+        <w:rPr>
+          <w:rFonts w:asciiTheme="minorBidi" w:eastAsia="Times New Roman" w:hAnsiTheme="minorBidi"/>
+          <w:sz w:val="24"/>
+          <w:szCs w:val="24"/>
+        </w:rPr>
+      </w:pPr>
+      <w:r>
+        <w:rPr>
+          <w:rFonts w:asciiTheme="minorBidi" w:eastAsia="Times New Roman" w:hAnsiTheme="minorBidi"/>
+          <w:sz w:val="24"/>
+          <w:szCs w:val="24"/>
+        </w:rPr>
+        <w:t>CSS 3</w:t>
+      </w:r>
+    </w:p>
+    <w:p>
+      <w:pPr>
+        <w:pStyle w:val="ListParagraph"/>
+        <w:numPr>
+          <w:ilvl w:val="0"/>
+          <w:numId w:val="5"/>
+        </w:numPr>
+        <w:rPr>
+          <w:rFonts w:asciiTheme="minorBidi" w:eastAsia="Times New Roman" w:hAnsiTheme="minorBidi"/>
+          <w:sz w:val="24"/>
+          <w:szCs w:val="24"/>
+          <w:rtl/>
+        </w:rPr>
+      </w:pPr>
+      <w:r>
+        <w:rPr>
+          <w:rFonts w:asciiTheme="minorBidi" w:eastAsia="Times New Roman" w:hAnsiTheme="minorBidi"/>
+          <w:sz w:val="24"/>
+          <w:szCs w:val="24"/>
+        </w:rPr>
+        <w:t>Bootstrap</w:t>
+      </w:r>
+    </w:p>
+    <w:p>
+      <w:pPr>
+        <w:rPr>
+          <w:rFonts w:asciiTheme="minorBidi" w:eastAsia="Times New Roman" w:hAnsiTheme="minorBidi"/>
+          <w:b/>
+          <w:bCs/>
+          <w:sz w:val="24"/>
+          <w:szCs w:val="24"/>
+          <w:u w:val="single"/>
+          <w:rtl/>
+        </w:rPr>
+      </w:pPr>
+      <w:r>
+        <w:rPr>
+          <w:rFonts w:asciiTheme="minorBidi" w:eastAsia="Times New Roman" w:hAnsiTheme="minorBidi"/>
+          <w:b/>
+          <w:bCs/>
+          <w:sz w:val="24"/>
+          <w:szCs w:val="24"/>
+          <w:u w:val="single"/>
+          <w:rtl/>
+        </w:rPr>
+        <w:t>צד שרת:</w:t>
+      </w:r>
+    </w:p>
+    <w:p>
+      <w:pPr>
+        <w:pStyle w:val="ListParagraph"/>
+        <w:numPr>
+          <w:ilvl w:val="0"/>
+          <w:numId w:val="5"/>
+        </w:numPr>
+        <w:rPr>
+          <w:rFonts w:asciiTheme="minorBidi" w:eastAsia="Times New Roman" w:hAnsiTheme="minorBidi"/>
+          <w:sz w:val="24"/>
+          <w:szCs w:val="24"/>
+        </w:rPr>
+      </w:pPr>
+      <w:r>
+        <w:rPr>
+          <w:rFonts w:asciiTheme="minorBidi" w:eastAsia="Times New Roman" w:hAnsiTheme="minorBidi"/>
+          <w:sz w:val="24"/>
+          <w:szCs w:val="24"/>
+        </w:rPr>
+        <w:t>Node.js</w:t>
+      </w:r>
+    </w:p>
+    <w:p>
+      <w:pPr>
+        <w:pStyle w:val="ListParagraph"/>
+        <w:numPr>
+          <w:ilvl w:val="0"/>
+          <w:numId w:val="5"/>
+        </w:numPr>
+        <w:rPr>
+          <w:rFonts w:asciiTheme="minorBidi" w:eastAsia="Times New Roman" w:hAnsiTheme="minorBidi"/>
+          <w:sz w:val="24"/>
+          <w:szCs w:val="24"/>
+        </w:rPr>
+      </w:pPr>
+      <w:proofErr w:type="spellStart"/>
+      <w:r>
+        <w:rPr>
+          <w:rFonts w:asciiTheme="minorBidi" w:eastAsia="Times New Roman" w:hAnsiTheme="minorBidi"/>
+          <w:sz w:val="24"/>
+          <w:szCs w:val="24"/>
+        </w:rPr>
+        <w:t>MongoDB</w:t>
+      </w:r>
+      <w:proofErr w:type="spellEnd"/>
+    </w:p>
+    <w:p>
+      <w:pPr>
+        <w:pStyle w:val="ListParagraph"/>
+        <w:numPr>
+          <w:ilvl w:val="0"/>
+          <w:numId w:val="5"/>
+        </w:numPr>
+        <w:rPr>
+          <w:rFonts w:asciiTheme="minorBidi" w:eastAsia="Times New Roman" w:hAnsiTheme="minorBidi"/>
+          <w:sz w:val="24"/>
+          <w:szCs w:val="24"/>
+        </w:rPr>
+      </w:pPr>
+      <w:r>
+        <w:rPr>
+          <w:rFonts w:asciiTheme="minorBidi" w:eastAsia="Times New Roman" w:hAnsiTheme="minorBidi"/>
+          <w:sz w:val="24"/>
+          <w:szCs w:val="24"/>
+        </w:rPr>
+        <w:t>Express</w:t>
+      </w:r>
+    </w:p>
+    <w:p>
+      <w:pPr>
+        <w:pStyle w:val="ListParagraph"/>
+        <w:numPr>
+          <w:ilvl w:val="0"/>
+          <w:numId w:val="5"/>
+        </w:numPr>
+        <w:rPr>
+          <w:rFonts w:asciiTheme="minorBidi" w:eastAsia="Times New Roman" w:hAnsiTheme="minorBidi"/>
+          <w:sz w:val="24"/>
+          <w:szCs w:val="24"/>
+        </w:rPr>
+      </w:pPr>
+      <w:r>
+        <w:rPr>
+          <w:rFonts w:asciiTheme="minorBidi" w:eastAsia="Times New Roman" w:hAnsiTheme="minorBidi" w:hint="cs"/>
+          <w:sz w:val="24"/>
+          <w:szCs w:val="24"/>
+        </w:rPr>
+        <w:t>F</w:t>
+      </w:r>
+      <w:r>
+        <w:rPr>
+          <w:rFonts w:asciiTheme="minorBidi" w:eastAsia="Times New Roman" w:hAnsiTheme="minorBidi"/>
+          <w:sz w:val="24"/>
+          <w:szCs w:val="24"/>
+        </w:rPr>
+        <w:t>irebase</w:t>
+      </w:r>
+    </w:p>
+    <w:p>
+      <w:pPr>
+        <w:pStyle w:val="ListParagraph"/>
+        <w:numPr>
+          <w:ilvl w:val="0"/>
+          <w:numId w:val="5"/>
+        </w:numPr>
+        <w:rPr>
+          <w:rFonts w:asciiTheme="minorBidi" w:eastAsia="Times New Roman" w:hAnsiTheme="minorBidi"/>
+          <w:sz w:val="24"/>
+          <w:szCs w:val="24"/>
+        </w:rPr>
+      </w:pPr>
+      <w:r>
+        <w:rPr>
+          <w:rFonts w:asciiTheme="minorBidi" w:eastAsia="Times New Roman" w:hAnsiTheme="minorBidi"/>
+          <w:sz w:val="24"/>
+          <w:szCs w:val="24"/>
+          <w:rtl/>
+        </w:rPr>
+        <w:t>סליקה מכרטיס אשראי</w:t>
+      </w:r>
+    </w:p>
+    <w:p>
+      <w:pPr>
+        <w:pStyle w:val="ListParagraph"/>
+        <w:numPr>
+          <w:ilvl w:val="0"/>
+          <w:numId w:val="5"/>
+        </w:numPr>
+        <w:rPr>
+          <w:rFonts w:asciiTheme="minorBidi" w:eastAsia="Times New Roman" w:hAnsiTheme="minorBidi"/>
+          <w:sz w:val="24"/>
+          <w:szCs w:val="24"/>
+        </w:rPr>
+      </w:pPr>
+      <w:proofErr w:type="spellStart"/>
+      <w:r>
+        <w:rPr>
+          <w:rFonts w:asciiTheme="minorBidi" w:eastAsia="Times New Roman" w:hAnsiTheme="minorBidi"/>
+          <w:sz w:val="24"/>
+          <w:szCs w:val="24"/>
+        </w:rPr>
+        <w:t>Paypal</w:t>
+      </w:r>
+      <w:proofErr w:type="spellEnd"/>
+    </w:p>
+    <w:p>
+      <w:pPr>
+        <w:pStyle w:val="ListParagraph"/>
+        <w:numPr>
+          <w:ilvl w:val="0"/>
+          <w:numId w:val="5"/>
+        </w:numPr>
+        <w:rPr>
+          <w:rFonts w:asciiTheme="minorBidi" w:eastAsia="Times New Roman" w:hAnsiTheme="minorBidi"/>
+          <w:sz w:val="24"/>
+          <w:szCs w:val="24"/>
+        </w:rPr>
+      </w:pPr>
+      <w:r>
+        <w:rPr>
+          <w:rFonts w:asciiTheme="minorBidi" w:eastAsia="Times New Roman" w:hAnsiTheme="minorBidi"/>
+          <w:sz w:val="24"/>
+          <w:szCs w:val="24"/>
+          <w:rtl/>
+        </w:rPr>
+        <w:t>המרת מחירים</w:t>
+      </w:r>
+      <w:r>
+        <w:rPr>
+          <w:rFonts w:asciiTheme="minorBidi" w:eastAsia="Times New Roman" w:hAnsiTheme="minorBidi" w:hint="cs"/>
+          <w:sz w:val="24"/>
+          <w:szCs w:val="24"/>
+          <w:rtl/>
+        </w:rPr>
+        <w:t xml:space="preserve"> למטבעות שונים</w:t>
+      </w:r>
+    </w:p>
+    <w:p>
+      <w:pPr>
+        <w:pStyle w:val="ListParagraph"/>
+        <w:numPr>
+          <w:ilvl w:val="0"/>
+          <w:numId w:val="5"/>
+        </w:numPr>
+        <w:rPr>
+          <w:rFonts w:asciiTheme="minorBidi" w:eastAsia="Times New Roman" w:hAnsiTheme="minorBidi"/>
+          <w:sz w:val="24"/>
+          <w:szCs w:val="24"/>
+        </w:rPr>
+      </w:pPr>
+      <w:r>
+        <w:rPr>
+          <w:rFonts w:asciiTheme="minorBidi" w:eastAsia="Times New Roman" w:hAnsiTheme="minorBidi"/>
+          <w:sz w:val="24"/>
+          <w:szCs w:val="24"/>
+          <w:rtl/>
+        </w:rPr>
+        <w:t>שליחת מיילים</w:t>
+      </w:r>
+      <w:r>
+        <w:rPr>
+          <w:rFonts w:asciiTheme="minorBidi" w:eastAsia="Times New Roman" w:hAnsiTheme="minorBidi" w:hint="cs"/>
+          <w:sz w:val="24"/>
+          <w:szCs w:val="24"/>
+          <w:rtl/>
+        </w:rPr>
+        <w:t xml:space="preserve"> ללקוחות</w:t>
+      </w:r>
+    </w:p>
+    <w:p>
+      <w:pPr>
+        <w:pStyle w:val="ListParagraph"/>
+        <w:numPr>
+          <w:ilvl w:val="0"/>
+          <w:numId w:val="5"/>
+        </w:numPr>
+        <w:rPr>
+          <w:rFonts w:asciiTheme="minorBidi" w:eastAsia="Times New Roman" w:hAnsiTheme="minorBidi"/>
+          <w:sz w:val="24"/>
+          <w:szCs w:val="24"/>
+          <w:rtl/>
+        </w:rPr>
+      </w:pPr>
+      <w:r>
+        <w:rPr>
+          <w:rFonts w:asciiTheme="minorBidi" w:eastAsia="Times New Roman" w:hAnsiTheme="minorBidi"/>
+          <w:sz w:val="24"/>
+          <w:szCs w:val="24"/>
+          <w:rtl/>
+        </w:rPr>
+        <w:t xml:space="preserve">שליחת </w:t>
+      </w:r>
+      <w:r>
+        <w:rPr>
+          <w:rFonts w:asciiTheme="minorBidi" w:eastAsia="Times New Roman" w:hAnsiTheme="minorBidi"/>
+          <w:sz w:val="24"/>
+          <w:szCs w:val="24"/>
+        </w:rPr>
+        <w:t>SMS</w:t>
+      </w:r>
+      <w:r>
+        <w:rPr>
+          <w:rFonts w:asciiTheme="minorBidi" w:eastAsia="Times New Roman" w:hAnsiTheme="minorBidi" w:hint="cs"/>
+          <w:sz w:val="24"/>
+          <w:szCs w:val="24"/>
+          <w:rtl/>
+        </w:rPr>
+        <w:t xml:space="preserve"> ללקוחות</w:t>
+      </w:r>
+    </w:p>
+    <w:p>
+      <w:pPr>
+        <w:rPr>
+          <w:rFonts w:asciiTheme="minorBidi" w:eastAsia="Times New Roman" w:hAnsiTheme="minorBidi"/>
+          <w:sz w:val="24"/>
+          <w:szCs w:val="24"/>
+          <w:rtl/>
+        </w:rPr>
+      </w:pPr>
+    </w:p>
+    <w:p>
+      <w:pPr>
+        <w:rPr>
+          <w:rFonts w:asciiTheme="minorBidi" w:eastAsia="Times New Roman" w:hAnsiTheme="minorBidi"/>
+          <w:b/>
+          <w:bCs/>
           <w:sz w:val="28"/>
           <w:szCs w:val="28"/>
-        </w:rPr>
-        <w:t xml:space="preserve"> (?)</w:t>
-      </w:r>
-    </w:p>
-    <w:p>
-      <w:pPr>
-        <w:bidi w:val="0"/>
-        <w:spacing w:after="0" w:line="240" w:lineRule="auto"/>
-        <w:rPr>
-          <w:rFonts w:ascii="Times New Roman" w:eastAsia="Times New Roman" w:hAnsi="Times New Roman" w:cs="Times New Roman"/>
-          <w:sz w:val="24"/>
-          <w:szCs w:val="24"/>
-        </w:rPr>
-      </w:pPr>
-    </w:p>
-    <w:p>
-      <w:pPr>
-        <w:bidi w:val="0"/>
-        <w:spacing w:after="0" w:line="240" w:lineRule="auto"/>
-        <w:rPr>
-          <w:rFonts w:ascii="Times New Roman" w:eastAsia="Times New Roman" w:hAnsi="Times New Roman" w:cs="Times New Roman"/>
-          <w:sz w:val="24"/>
-          <w:szCs w:val="24"/>
-        </w:rPr>
-      </w:pPr>
-      <w:r>
-        <w:rPr>
-          <w:rFonts w:ascii="Arial" w:eastAsia="Times New Roman" w:hAnsi="Arial" w:cs="Arial"/>
-          <w:color w:val="000000"/>
-          <w:sz w:val="24"/>
-          <w:szCs w:val="24"/>
-        </w:rPr>
-        <w:t>Technologies</w:t>
-      </w:r>
-      <w:r>
-        <w:rPr>
-          <w:rFonts w:ascii="Arial" w:eastAsia="Times New Roman" w:hAnsi="Arial" w:cs="Arial"/>
-          <w:color w:val="000000"/>
-        </w:rPr>
-        <w:t>:</w:t>
-      </w:r>
-    </w:p>
-    <w:p>
-      <w:pPr>
-        <w:pStyle w:val="ListParagraph"/>
-        <w:numPr>
-          <w:ilvl w:val="0"/>
-          <w:numId w:val="4"/>
-        </w:numPr>
-        <w:bidi w:val="0"/>
-        <w:spacing w:after="0" w:line="240" w:lineRule="auto"/>
-        <w:rPr>
-          <w:rFonts w:asciiTheme="minorBidi" w:eastAsia="Times New Roman" w:hAnsiTheme="minorBidi"/>
-          <w:sz w:val="24"/>
-          <w:szCs w:val="24"/>
-        </w:rPr>
-      </w:pPr>
-      <w:r>
-        <w:rPr>
-          <w:rFonts w:asciiTheme="minorBidi" w:eastAsia="Times New Roman" w:hAnsiTheme="minorBidi"/>
-          <w:sz w:val="24"/>
-          <w:szCs w:val="24"/>
-        </w:rPr>
-        <w:t>Client Side:</w:t>
-      </w:r>
-    </w:p>
-    <w:p>
-      <w:pPr>
-        <w:pStyle w:val="ListParagraph"/>
-        <w:numPr>
-          <w:ilvl w:val="1"/>
-          <w:numId w:val="4"/>
-        </w:numPr>
-        <w:bidi w:val="0"/>
-        <w:spacing w:after="0" w:line="240" w:lineRule="auto"/>
-        <w:rPr>
-          <w:rFonts w:asciiTheme="minorBidi" w:eastAsia="Times New Roman" w:hAnsiTheme="minorBidi"/>
-          <w:sz w:val="24"/>
-          <w:szCs w:val="24"/>
-        </w:rPr>
-      </w:pPr>
-      <w:r>
-        <w:rPr>
-          <w:rFonts w:asciiTheme="minorBidi" w:eastAsia="Times New Roman" w:hAnsiTheme="minorBidi"/>
-          <w:sz w:val="24"/>
-          <w:szCs w:val="24"/>
-        </w:rPr>
-        <w:t>Angular</w:t>
-      </w:r>
-    </w:p>
-    <w:p>
-      <w:pPr>
-        <w:pStyle w:val="ListParagraph"/>
-        <w:numPr>
-          <w:ilvl w:val="1"/>
-          <w:numId w:val="4"/>
-        </w:numPr>
-        <w:bidi w:val="0"/>
-        <w:spacing w:after="0" w:line="240" w:lineRule="auto"/>
-        <w:rPr>
-          <w:rFonts w:asciiTheme="minorBidi" w:eastAsia="Times New Roman" w:hAnsiTheme="minorBidi"/>
-          <w:sz w:val="24"/>
-          <w:szCs w:val="24"/>
-        </w:rPr>
-      </w:pPr>
-      <w:r>
-        <w:rPr>
-          <w:rFonts w:asciiTheme="minorBidi" w:eastAsia="Times New Roman" w:hAnsiTheme="minorBidi"/>
-          <w:sz w:val="24"/>
-          <w:szCs w:val="24"/>
-        </w:rPr>
-        <w:t>CSS</w:t>
-      </w:r>
-    </w:p>
-    <w:p>
-      <w:pPr>
-        <w:pStyle w:val="ListParagraph"/>
-        <w:numPr>
-          <w:ilvl w:val="1"/>
-          <w:numId w:val="4"/>
-        </w:numPr>
-        <w:bidi w:val="0"/>
-        <w:spacing w:after="0" w:line="240" w:lineRule="auto"/>
-        <w:rPr>
-          <w:rFonts w:asciiTheme="minorBidi" w:eastAsia="Times New Roman" w:hAnsiTheme="minorBidi"/>
-          <w:sz w:val="24"/>
-          <w:szCs w:val="24"/>
-        </w:rPr>
-      </w:pPr>
-      <w:r>
-        <w:rPr>
-          <w:rFonts w:asciiTheme="minorBidi" w:eastAsia="Times New Roman" w:hAnsiTheme="minorBidi"/>
-          <w:sz w:val="24"/>
-          <w:szCs w:val="24"/>
-        </w:rPr>
-        <w:t>JavaScript (?)</w:t>
-      </w:r>
-    </w:p>
-    <w:p>
-      <w:pPr>
-        <w:pStyle w:val="ListParagraph"/>
-        <w:numPr>
-          <w:ilvl w:val="1"/>
-          <w:numId w:val="4"/>
-        </w:numPr>
-        <w:bidi w:val="0"/>
-        <w:spacing w:after="0" w:line="240" w:lineRule="auto"/>
-        <w:rPr>
-          <w:rFonts w:asciiTheme="minorBidi" w:eastAsia="Times New Roman" w:hAnsiTheme="minorBidi"/>
-          <w:sz w:val="24"/>
-          <w:szCs w:val="24"/>
-        </w:rPr>
-      </w:pPr>
-      <w:r>
-        <w:rPr>
-          <w:rFonts w:asciiTheme="minorBidi" w:eastAsia="Times New Roman" w:hAnsiTheme="minorBidi"/>
-          <w:sz w:val="24"/>
-          <w:szCs w:val="24"/>
-        </w:rPr>
-        <w:t>HTML</w:t>
-      </w:r>
-    </w:p>
-    <w:p>
-      <w:pPr>
-        <w:pStyle w:val="ListParagraph"/>
-        <w:numPr>
-          <w:ilvl w:val="1"/>
-          <w:numId w:val="4"/>
-        </w:numPr>
-        <w:bidi w:val="0"/>
-        <w:spacing w:after="0" w:line="240" w:lineRule="auto"/>
-        <w:rPr>
-          <w:rFonts w:asciiTheme="minorBidi" w:eastAsia="Times New Roman" w:hAnsiTheme="minorBidi"/>
-          <w:sz w:val="24"/>
-          <w:szCs w:val="24"/>
-        </w:rPr>
-      </w:pPr>
-      <w:r>
-        <w:rPr>
-          <w:rFonts w:asciiTheme="minorBidi" w:eastAsia="Times New Roman" w:hAnsiTheme="minorBidi"/>
-          <w:sz w:val="24"/>
-          <w:szCs w:val="24"/>
-        </w:rPr>
-        <w:t>Bootstrap</w:t>
-      </w:r>
-    </w:p>
-    <w:p>
-      <w:pPr>
-        <w:pStyle w:val="ListParagraph"/>
-        <w:numPr>
-          <w:ilvl w:val="0"/>
-          <w:numId w:val="4"/>
-        </w:numPr>
-        <w:bidi w:val="0"/>
-        <w:spacing w:after="0" w:line="240" w:lineRule="auto"/>
+          <w:rtl/>
+        </w:rPr>
+      </w:pPr>
+      <w:r>
+        <w:rPr>
+          <w:rFonts w:asciiTheme="minorBidi" w:eastAsia="Times New Roman" w:hAnsiTheme="minorBidi"/>
+          <w:b/>
+          <w:bCs/>
+          <w:sz w:val="28"/>
+          <w:szCs w:val="28"/>
+          <w:rtl/>
+        </w:rPr>
+        <w:t>דפי האתר:</w:t>
+      </w:r>
+    </w:p>
+    <w:p>
+      <w:pPr>
+        <w:pStyle w:val="ListParagraph"/>
+        <w:numPr>
+          <w:ilvl w:val="0"/>
+          <w:numId w:val="5"/>
+        </w:numPr>
+        <w:rPr>
+          <w:rFonts w:asciiTheme="minorBidi" w:eastAsia="Times New Roman" w:hAnsiTheme="minorBidi"/>
+          <w:sz w:val="24"/>
+          <w:szCs w:val="24"/>
+        </w:rPr>
+      </w:pPr>
+      <w:r>
+        <w:rPr>
+          <w:rFonts w:asciiTheme="minorBidi" w:eastAsia="Times New Roman" w:hAnsiTheme="minorBidi"/>
+          <w:sz w:val="24"/>
+          <w:szCs w:val="24"/>
+          <w:rtl/>
+        </w:rPr>
+        <w:t>דף בית</w:t>
+      </w:r>
+    </w:p>
+    <w:p>
+      <w:pPr>
+        <w:pStyle w:val="ListParagraph"/>
+        <w:numPr>
+          <w:ilvl w:val="0"/>
+          <w:numId w:val="5"/>
+        </w:numPr>
+        <w:rPr>
+          <w:rFonts w:asciiTheme="minorBidi" w:eastAsia="Times New Roman" w:hAnsiTheme="minorBidi"/>
+          <w:sz w:val="24"/>
+          <w:szCs w:val="24"/>
+        </w:rPr>
+      </w:pPr>
+      <w:r>
+        <w:rPr>
+          <w:rFonts w:asciiTheme="minorBidi" w:eastAsia="Times New Roman" w:hAnsiTheme="minorBidi"/>
+          <w:sz w:val="24"/>
+          <w:szCs w:val="24"/>
+          <w:rtl/>
+        </w:rPr>
+        <w:t>קטלוג ע"פ אוכלוסייה, סוג בגד וכו'</w:t>
+      </w:r>
+    </w:p>
+    <w:p>
+      <w:pPr>
+        <w:pStyle w:val="ListParagraph"/>
+        <w:numPr>
+          <w:ilvl w:val="0"/>
+          <w:numId w:val="5"/>
+        </w:numPr>
+        <w:rPr>
+          <w:rFonts w:asciiTheme="minorBidi" w:eastAsia="Times New Roman" w:hAnsiTheme="minorBidi"/>
+          <w:sz w:val="24"/>
+          <w:szCs w:val="24"/>
+        </w:rPr>
+      </w:pPr>
+      <w:r>
+        <w:rPr>
+          <w:rFonts w:asciiTheme="minorBidi" w:eastAsia="Times New Roman" w:hAnsiTheme="minorBidi"/>
+          <w:sz w:val="24"/>
+          <w:szCs w:val="24"/>
+          <w:rtl/>
+        </w:rPr>
+        <w:t>דף לכל מוצר</w:t>
+      </w:r>
+    </w:p>
+    <w:p>
+      <w:pPr>
+        <w:pStyle w:val="ListParagraph"/>
+        <w:numPr>
+          <w:ilvl w:val="0"/>
+          <w:numId w:val="5"/>
+        </w:numPr>
+        <w:rPr>
+          <w:rFonts w:asciiTheme="minorBidi" w:eastAsia="Times New Roman" w:hAnsiTheme="minorBidi"/>
+          <w:sz w:val="24"/>
+          <w:szCs w:val="24"/>
+        </w:rPr>
+      </w:pPr>
+      <w:r>
+        <w:rPr>
+          <w:rFonts w:asciiTheme="minorBidi" w:eastAsia="Times New Roman" w:hAnsiTheme="minorBidi"/>
+          <w:sz w:val="24"/>
+          <w:szCs w:val="24"/>
+          <w:rtl/>
+        </w:rPr>
+        <w:t>דף אודות</w:t>
+      </w:r>
+    </w:p>
+    <w:p>
+      <w:pPr>
+        <w:pStyle w:val="ListParagraph"/>
+        <w:numPr>
+          <w:ilvl w:val="0"/>
+          <w:numId w:val="5"/>
+        </w:numPr>
+        <w:rPr>
+          <w:rFonts w:asciiTheme="minorBidi" w:eastAsia="Times New Roman" w:hAnsiTheme="minorBidi"/>
+          <w:sz w:val="24"/>
+          <w:szCs w:val="24"/>
+        </w:rPr>
+      </w:pPr>
+      <w:r>
+        <w:rPr>
+          <w:rFonts w:asciiTheme="minorBidi" w:eastAsia="Times New Roman" w:hAnsiTheme="minorBidi"/>
+          <w:sz w:val="24"/>
+          <w:szCs w:val="24"/>
+          <w:rtl/>
+        </w:rPr>
+        <w:t>פניות למנהל האתר</w:t>
+      </w:r>
+    </w:p>
+    <w:p>
+      <w:pPr>
+        <w:pStyle w:val="ListParagraph"/>
+        <w:numPr>
+          <w:ilvl w:val="0"/>
+          <w:numId w:val="5"/>
+        </w:numPr>
+        <w:rPr>
+          <w:rFonts w:asciiTheme="minorBidi" w:eastAsia="Times New Roman" w:hAnsiTheme="minorBidi"/>
+          <w:sz w:val="24"/>
+          <w:szCs w:val="24"/>
+        </w:rPr>
+      </w:pPr>
+      <w:r>
+        <w:rPr>
+          <w:rFonts w:asciiTheme="minorBidi" w:eastAsia="Times New Roman" w:hAnsiTheme="minorBidi"/>
+          <w:sz w:val="24"/>
+          <w:szCs w:val="24"/>
+          <w:rtl/>
+        </w:rPr>
+        <w:t>סל קניות</w:t>
+      </w:r>
+    </w:p>
+    <w:p>
+      <w:pPr>
+        <w:pStyle w:val="ListParagraph"/>
+        <w:numPr>
+          <w:ilvl w:val="0"/>
+          <w:numId w:val="5"/>
+        </w:numPr>
+        <w:rPr>
+          <w:rFonts w:asciiTheme="minorBidi" w:eastAsia="Times New Roman" w:hAnsiTheme="minorBidi"/>
+          <w:sz w:val="24"/>
+          <w:szCs w:val="24"/>
+        </w:rPr>
+      </w:pPr>
+      <w:r>
+        <w:rPr>
+          <w:rFonts w:asciiTheme="minorBidi" w:eastAsia="Times New Roman" w:hAnsiTheme="minorBidi"/>
+          <w:sz w:val="24"/>
+          <w:szCs w:val="24"/>
+          <w:rtl/>
+        </w:rPr>
+        <w:t>צפייה בהיסטוריית ההזמנות והפרטים האישיית של כל לקוח</w:t>
+      </w:r>
+    </w:p>
+    <w:p>
+      <w:pPr>
+        <w:pStyle w:val="ListParagraph"/>
+        <w:numPr>
+          <w:ilvl w:val="0"/>
+          <w:numId w:val="5"/>
+        </w:numPr>
+        <w:rPr>
+          <w:rFonts w:asciiTheme="minorBidi" w:eastAsia="Times New Roman" w:hAnsiTheme="minorBidi"/>
+          <w:sz w:val="24"/>
+          <w:szCs w:val="24"/>
+        </w:rPr>
+      </w:pPr>
+      <w:r>
+        <w:rPr>
+          <w:rFonts w:asciiTheme="minorBidi" w:eastAsia="Times New Roman" w:hAnsiTheme="minorBidi"/>
+          <w:sz w:val="24"/>
+          <w:szCs w:val="24"/>
+          <w:rtl/>
+        </w:rPr>
+        <w:t>חיפוש מוצרים באתר</w:t>
+      </w:r>
+    </w:p>
+    <w:p>
+      <w:pPr>
+        <w:pStyle w:val="ListParagraph"/>
+        <w:numPr>
+          <w:ilvl w:val="0"/>
+          <w:numId w:val="5"/>
+        </w:numPr>
+        <w:rPr>
+          <w:rFonts w:asciiTheme="minorBidi" w:eastAsia="Times New Roman" w:hAnsiTheme="minorBidi"/>
+          <w:sz w:val="24"/>
+          <w:szCs w:val="24"/>
+        </w:rPr>
+      </w:pPr>
+      <w:r>
+        <w:rPr>
+          <w:rFonts w:asciiTheme="minorBidi" w:eastAsia="Times New Roman" w:hAnsiTheme="minorBidi"/>
+          <w:sz w:val="24"/>
+          <w:szCs w:val="24"/>
+          <w:rtl/>
+        </w:rPr>
+        <w:t>פילטור מוצרים באתר ע"פ קטגוריות שונות</w:t>
+      </w:r>
+    </w:p>
+    <w:p>
+      <w:pPr>
+        <w:rPr>
+          <w:rFonts w:asciiTheme="minorBidi" w:eastAsia="Times New Roman" w:hAnsiTheme="minorBidi"/>
+          <w:sz w:val="24"/>
+          <w:szCs w:val="24"/>
+          <w:rtl/>
+        </w:rPr>
+      </w:pPr>
+    </w:p>
+    <w:p>
+      <w:pPr>
+        <w:rPr>
+          <w:rFonts w:asciiTheme="minorBidi" w:eastAsia="Times New Roman" w:hAnsiTheme="minorBidi"/>
+          <w:b/>
+          <w:bCs/>
+          <w:sz w:val="28"/>
+          <w:szCs w:val="28"/>
+          <w:rtl/>
+        </w:rPr>
+      </w:pPr>
+      <w:r>
+        <w:rPr>
+          <w:rFonts w:asciiTheme="minorBidi" w:eastAsia="Times New Roman" w:hAnsiTheme="minorBidi"/>
+          <w:b/>
+          <w:bCs/>
+          <w:sz w:val="28"/>
+          <w:szCs w:val="28"/>
+          <w:rtl/>
+        </w:rPr>
+        <w:t>מסד הנתונים:</w:t>
+      </w:r>
+    </w:p>
+    <w:p>
+      <w:pPr>
+        <w:pStyle w:val="ListParagraph"/>
+        <w:numPr>
+          <w:ilvl w:val="0"/>
+          <w:numId w:val="5"/>
+        </w:numPr>
+        <w:rPr>
+          <w:rFonts w:asciiTheme="minorBidi" w:eastAsia="Times New Roman" w:hAnsiTheme="minorBidi"/>
+          <w:sz w:val="24"/>
+          <w:szCs w:val="24"/>
+        </w:rPr>
+      </w:pPr>
+      <w:r>
+        <w:rPr>
+          <w:rFonts w:asciiTheme="minorBidi" w:eastAsia="Times New Roman" w:hAnsiTheme="minorBidi"/>
+          <w:sz w:val="24"/>
+          <w:szCs w:val="24"/>
+          <w:rtl/>
+        </w:rPr>
+        <w:t xml:space="preserve">קולקשיין </w:t>
+      </w:r>
+      <w:r>
+        <w:rPr>
+          <w:rFonts w:asciiTheme="minorBidi" w:eastAsia="Times New Roman" w:hAnsiTheme="minorBidi" w:hint="cs"/>
+          <w:sz w:val="24"/>
+          <w:szCs w:val="24"/>
+          <w:rtl/>
+        </w:rPr>
+        <w:t>קטלוג מוצרים</w:t>
+      </w:r>
+      <w:r>
+        <w:rPr>
+          <w:rFonts w:asciiTheme="minorBidi" w:eastAsia="Times New Roman" w:hAnsiTheme="minorBidi" w:hint="cs"/>
+          <w:sz w:val="24"/>
+          <w:szCs w:val="24"/>
+          <w:rtl/>
+        </w:rPr>
+        <w:t xml:space="preserve"> </w:t>
+      </w:r>
+      <w:r>
+        <w:rPr>
+          <w:rFonts w:asciiTheme="minorBidi" w:eastAsia="Times New Roman" w:hAnsiTheme="minorBidi"/>
+          <w:sz w:val="24"/>
+          <w:szCs w:val="24"/>
+          <w:rtl/>
+        </w:rPr>
+        <w:t>–</w:t>
+      </w:r>
+      <w:r>
+        <w:rPr>
+          <w:rFonts w:asciiTheme="minorBidi" w:eastAsia="Times New Roman" w:hAnsiTheme="minorBidi" w:hint="cs"/>
+          <w:sz w:val="24"/>
+          <w:szCs w:val="24"/>
+          <w:rtl/>
+        </w:rPr>
+        <w:t xml:space="preserve"> יכיל בגדים, נעליים ואקססוריז לכלל המינים, הגילאים והמידות.</w:t>
+      </w:r>
+    </w:p>
+    <w:p>
+      <w:pPr>
+        <w:pStyle w:val="ListParagraph"/>
+        <w:numPr>
+          <w:ilvl w:val="0"/>
+          <w:numId w:val="5"/>
+        </w:numPr>
         <w:rPr>
           <w:rFonts w:asciiTheme="minorBidi" w:eastAsia="Times New Roman" w:hAnsiTheme="minorBidi"/>
           <w:sz w:val="24"/>
@@ -228,103 +871,43 @@
         </w:rPr>
       </w:pPr>
       <w:bookmarkStart w:id="0" w:name="_GoBack"/>
-      <w:r>
-        <w:rPr>
-          <w:rFonts w:asciiTheme="minorBidi" w:eastAsia="Times New Roman" w:hAnsiTheme="minorBidi"/>
-          <w:sz w:val="24"/>
-          <w:szCs w:val="24"/>
-        </w:rPr>
-        <w:t>Server Side:</w:t>
-      </w:r>
-    </w:p>
-    <w:bookmarkEnd w:id="0"/>
-    <w:p>
-      <w:pPr>
-        <w:pStyle w:val="ListParagraph"/>
-        <w:numPr>
-          <w:ilvl w:val="1"/>
-          <w:numId w:val="4"/>
-        </w:numPr>
-        <w:bidi w:val="0"/>
-        <w:spacing w:after="0" w:line="240" w:lineRule="auto"/>
-        <w:rPr>
-          <w:rFonts w:asciiTheme="minorBidi" w:eastAsia="Times New Roman" w:hAnsiTheme="minorBidi"/>
-          <w:sz w:val="24"/>
-          <w:szCs w:val="24"/>
-        </w:rPr>
-      </w:pPr>
-      <w:r>
-        <w:rPr>
-          <w:rFonts w:asciiTheme="minorBidi" w:eastAsia="Times New Roman" w:hAnsiTheme="minorBidi"/>
-          <w:sz w:val="24"/>
-          <w:szCs w:val="24"/>
-        </w:rPr>
-        <w:t>NODE JS</w:t>
-      </w:r>
-    </w:p>
-    <w:p>
-      <w:pPr>
-        <w:pStyle w:val="ListParagraph"/>
-        <w:numPr>
-          <w:ilvl w:val="1"/>
-          <w:numId w:val="4"/>
-        </w:numPr>
-        <w:bidi w:val="0"/>
-        <w:spacing w:after="0" w:line="240" w:lineRule="auto"/>
-        <w:rPr>
-          <w:rFonts w:asciiTheme="minorBidi" w:eastAsia="Times New Roman" w:hAnsiTheme="minorBidi"/>
-          <w:sz w:val="24"/>
-          <w:szCs w:val="24"/>
-        </w:rPr>
-      </w:pPr>
-      <w:r>
-        <w:rPr>
-          <w:rFonts w:asciiTheme="minorBidi" w:eastAsia="Times New Roman" w:hAnsiTheme="minorBidi"/>
-          <w:sz w:val="24"/>
-          <w:szCs w:val="24"/>
-        </w:rPr>
-        <w:t>Express</w:t>
-      </w:r>
-    </w:p>
-    <w:p>
-      <w:pPr>
-        <w:pStyle w:val="ListParagraph"/>
-        <w:numPr>
-          <w:ilvl w:val="1"/>
-          <w:numId w:val="4"/>
-        </w:numPr>
-        <w:bidi w:val="0"/>
-        <w:spacing w:after="0" w:line="240" w:lineRule="auto"/>
-        <w:rPr>
-          <w:rFonts w:asciiTheme="minorBidi" w:eastAsia="Times New Roman" w:hAnsiTheme="minorBidi"/>
-          <w:sz w:val="24"/>
-          <w:szCs w:val="24"/>
-        </w:rPr>
-      </w:pPr>
-      <w:r>
-        <w:rPr>
-          <w:rFonts w:asciiTheme="minorBidi" w:eastAsia="Times New Roman" w:hAnsiTheme="minorBidi"/>
-          <w:sz w:val="24"/>
-          <w:szCs w:val="24"/>
-        </w:rPr>
-        <w:t>Mongo DB</w:t>
-      </w:r>
-    </w:p>
-    <w:p>
-      <w:pPr>
-        <w:pStyle w:val="ListParagraph"/>
-        <w:numPr>
-          <w:ilvl w:val="1"/>
-          <w:numId w:val="4"/>
-        </w:numPr>
-        <w:bidi w:val="0"/>
-        <w:spacing w:after="0" w:line="240" w:lineRule="auto"/>
-        <w:rPr>
-          <w:rFonts w:asciiTheme="minorBidi" w:eastAsia="Times New Roman" w:hAnsiTheme="minorBidi"/>
-          <w:sz w:val="24"/>
-          <w:szCs w:val="24"/>
-        </w:rPr>
-      </w:pPr>
+      <w:bookmarkEnd w:id="0"/>
+      <w:r>
+        <w:rPr>
+          <w:rFonts w:asciiTheme="minorBidi" w:eastAsia="Times New Roman" w:hAnsiTheme="minorBidi"/>
+          <w:sz w:val="24"/>
+          <w:szCs w:val="24"/>
+          <w:rtl/>
+        </w:rPr>
+        <w:t>קולקשיין למשתמשים</w:t>
+      </w:r>
+      <w:r>
+        <w:rPr>
+          <w:rFonts w:asciiTheme="minorBidi" w:eastAsia="Times New Roman" w:hAnsiTheme="minorBidi" w:hint="cs"/>
+          <w:sz w:val="24"/>
+          <w:szCs w:val="24"/>
+          <w:rtl/>
+        </w:rPr>
+        <w:t xml:space="preserve"> </w:t>
+      </w:r>
+      <w:r>
+        <w:rPr>
+          <w:rFonts w:asciiTheme="minorBidi" w:eastAsia="Times New Roman" w:hAnsiTheme="minorBidi"/>
+          <w:sz w:val="24"/>
+          <w:szCs w:val="24"/>
+          <w:rtl/>
+        </w:rPr>
+        <w:t>–</w:t>
+      </w:r>
+      <w:r>
+        <w:rPr>
+          <w:rFonts w:asciiTheme="minorBidi" w:eastAsia="Times New Roman" w:hAnsiTheme="minorBidi" w:hint="cs"/>
+          <w:sz w:val="24"/>
+          <w:szCs w:val="24"/>
+          <w:rtl/>
+        </w:rPr>
+        <w:t xml:space="preserve"> יכיל לקוחות רשומים לאתר ישירות או דרך </w:t>
+      </w:r>
       <w:r>
         <w:rPr>
           <w:rFonts w:asciiTheme="minorBidi" w:eastAsia="Times New Roman" w:hAnsiTheme="minorBidi"/>
@@ -333,288 +916,964 @@
         </w:rPr>
         <w:t>Firebase</w:t>
       </w:r>
-    </w:p>
-    <w:p>
-      <w:pPr>
-        <w:pStyle w:val="ListParagraph"/>
-        <w:numPr>
-          <w:ilvl w:val="1"/>
-          <w:numId w:val="4"/>
-        </w:numPr>
-        <w:bidi w:val="0"/>
-        <w:spacing w:after="0" w:line="240" w:lineRule="auto"/>
-        <w:rPr>
-          <w:rFonts w:asciiTheme="minorBidi" w:eastAsia="Times New Roman" w:hAnsiTheme="minorBidi"/>
-          <w:sz w:val="24"/>
-          <w:szCs w:val="24"/>
-        </w:rPr>
-      </w:pPr>
-      <w:r>
-        <w:rPr>
-          <w:rFonts w:asciiTheme="minorBidi" w:eastAsia="Times New Roman" w:hAnsiTheme="minorBidi"/>
-          <w:sz w:val="24"/>
-          <w:szCs w:val="24"/>
-        </w:rPr>
-        <w:t>ASP C# (?)</w:t>
-      </w:r>
-    </w:p>
-    <w:p>
-      <w:pPr>
-        <w:bidi w:val="0"/>
-        <w:spacing w:after="240" w:line="240" w:lineRule="auto"/>
-        <w:rPr>
-          <w:rFonts w:ascii="Times New Roman" w:eastAsia="Times New Roman" w:hAnsi="Times New Roman" w:cs="Times New Roman"/>
-          <w:sz w:val="24"/>
-          <w:szCs w:val="24"/>
-        </w:rPr>
-      </w:pPr>
-    </w:p>
-    <w:p>
-      <w:pPr>
-        <w:bidi w:val="0"/>
-        <w:spacing w:after="0" w:line="240" w:lineRule="auto"/>
-        <w:rPr>
-          <w:rFonts w:ascii="Times New Roman" w:eastAsia="Times New Roman" w:hAnsi="Times New Roman" w:cs="Times New Roman"/>
-          <w:sz w:val="24"/>
-          <w:szCs w:val="24"/>
-        </w:rPr>
-      </w:pPr>
-      <w:r>
-        <w:rPr>
-          <w:rFonts w:ascii="Arial" w:eastAsia="Times New Roman" w:hAnsi="Arial" w:cs="Arial"/>
-          <w:color w:val="000000"/>
-          <w:sz w:val="24"/>
-          <w:szCs w:val="24"/>
-        </w:rPr>
-        <w:t>Pages</w:t>
-      </w:r>
-      <w:r>
-        <w:rPr>
-          <w:rFonts w:ascii="Arial" w:eastAsia="Times New Roman" w:hAnsi="Arial" w:cs="Arial"/>
-          <w:color w:val="000000"/>
-        </w:rPr>
-        <w:t>:</w:t>
-      </w:r>
-    </w:p>
-    <w:p>
-      <w:pPr>
-        <w:numPr>
-          <w:ilvl w:val="0"/>
-          <w:numId w:val="3"/>
-        </w:numPr>
-        <w:bidi w:val="0"/>
-        <w:spacing w:after="0" w:line="240" w:lineRule="auto"/>
-        <w:textAlignment w:val="baseline"/>
-        <w:rPr>
-          <w:rFonts w:ascii="Arial" w:eastAsia="Times New Roman" w:hAnsi="Arial" w:cs="Arial"/>
-          <w:color w:val="000000"/>
-          <w:sz w:val="24"/>
-          <w:szCs w:val="24"/>
-        </w:rPr>
-      </w:pPr>
-      <w:r>
-        <w:rPr>
-          <w:rFonts w:ascii="Arial" w:eastAsia="Times New Roman" w:hAnsi="Arial" w:cs="Arial"/>
-          <w:color w:val="000000"/>
-          <w:sz w:val="24"/>
-          <w:szCs w:val="24"/>
-        </w:rPr>
-        <w:t>Home</w:t>
-      </w:r>
-    </w:p>
-    <w:p>
-      <w:pPr>
-        <w:numPr>
-          <w:ilvl w:val="0"/>
-          <w:numId w:val="3"/>
-        </w:numPr>
-        <w:bidi w:val="0"/>
-        <w:spacing w:after="0" w:line="240" w:lineRule="auto"/>
-        <w:textAlignment w:val="baseline"/>
-        <w:rPr>
-          <w:rFonts w:ascii="Arial" w:eastAsia="Times New Roman" w:hAnsi="Arial" w:cs="Arial"/>
-          <w:color w:val="000000"/>
-          <w:sz w:val="24"/>
-          <w:szCs w:val="24"/>
-        </w:rPr>
-      </w:pPr>
-      <w:r>
-        <w:rPr>
-          <w:rFonts w:ascii="Arial" w:eastAsia="Times New Roman" w:hAnsi="Arial" w:cs="Arial"/>
-          <w:color w:val="000000"/>
-          <w:sz w:val="24"/>
-          <w:szCs w:val="24"/>
-        </w:rPr>
-        <w:t>About Us</w:t>
-      </w:r>
-    </w:p>
-    <w:p>
-      <w:pPr>
-        <w:numPr>
-          <w:ilvl w:val="0"/>
-          <w:numId w:val="3"/>
-        </w:numPr>
-        <w:bidi w:val="0"/>
-        <w:spacing w:after="0" w:line="240" w:lineRule="auto"/>
-        <w:textAlignment w:val="baseline"/>
-        <w:rPr>
-          <w:rFonts w:ascii="Arial" w:eastAsia="Times New Roman" w:hAnsi="Arial" w:cs="Arial"/>
-          <w:color w:val="000000"/>
-          <w:sz w:val="24"/>
-          <w:szCs w:val="24"/>
-        </w:rPr>
-      </w:pPr>
-      <w:r>
-        <w:rPr>
-          <w:rFonts w:ascii="Arial" w:eastAsia="Times New Roman" w:hAnsi="Arial" w:cs="Arial"/>
-          <w:color w:val="000000"/>
-          <w:sz w:val="24"/>
-          <w:szCs w:val="24"/>
-        </w:rPr>
-        <w:t>Contact</w:t>
-      </w:r>
-    </w:p>
-    <w:p>
-      <w:pPr>
-        <w:numPr>
-          <w:ilvl w:val="0"/>
-          <w:numId w:val="3"/>
-        </w:numPr>
-        <w:bidi w:val="0"/>
-        <w:spacing w:before="100" w:beforeAutospacing="1" w:after="100" w:afterAutospacing="1" w:line="240" w:lineRule="auto"/>
-        <w:textAlignment w:val="baseline"/>
-        <w:rPr>
-          <w:rFonts w:ascii="Arial" w:eastAsia="Times New Roman" w:hAnsi="Arial" w:cs="Arial"/>
-          <w:color w:val="000000"/>
-          <w:sz w:val="24"/>
-          <w:szCs w:val="24"/>
-        </w:rPr>
-      </w:pPr>
-      <w:r>
-        <w:rPr>
-          <w:rFonts w:ascii="Arial" w:eastAsia="Times New Roman" w:hAnsi="Arial" w:cs="Arial"/>
-          <w:color w:val="000000"/>
-          <w:sz w:val="24"/>
-          <w:szCs w:val="24"/>
-        </w:rPr>
-        <w:t>Catalog by types</w:t>
-      </w:r>
-    </w:p>
-    <w:p>
-      <w:pPr>
-        <w:numPr>
-          <w:ilvl w:val="0"/>
-          <w:numId w:val="3"/>
-        </w:numPr>
-        <w:bidi w:val="0"/>
-        <w:spacing w:before="100" w:beforeAutospacing="1" w:after="100" w:afterAutospacing="1" w:line="240" w:lineRule="auto"/>
-        <w:textAlignment w:val="baseline"/>
-        <w:rPr>
-          <w:rFonts w:ascii="Arial" w:eastAsia="Times New Roman" w:hAnsi="Arial" w:cs="Arial"/>
-          <w:color w:val="000000"/>
-        </w:rPr>
-      </w:pPr>
-      <w:r>
-        <w:rPr>
-          <w:rFonts w:ascii="Arial" w:eastAsia="Times New Roman" w:hAnsi="Arial" w:cs="Arial"/>
-          <w:color w:val="000000"/>
-        </w:rPr>
-        <w:t>Sigh in</w:t>
-      </w:r>
-    </w:p>
-    <w:p>
-      <w:pPr>
-        <w:numPr>
-          <w:ilvl w:val="0"/>
-          <w:numId w:val="3"/>
-        </w:numPr>
-        <w:bidi w:val="0"/>
-        <w:spacing w:before="100" w:beforeAutospacing="1" w:after="100" w:afterAutospacing="1" w:line="240" w:lineRule="auto"/>
-        <w:textAlignment w:val="baseline"/>
-        <w:rPr>
-          <w:rFonts w:ascii="Arial" w:eastAsia="Times New Roman" w:hAnsi="Arial" w:cs="Arial"/>
-          <w:color w:val="000000"/>
-        </w:rPr>
-      </w:pPr>
-      <w:r>
-        <w:rPr>
-          <w:rFonts w:ascii="Arial" w:eastAsia="Times New Roman" w:hAnsi="Arial" w:cs="Arial"/>
-          <w:color w:val="000000"/>
-        </w:rPr>
-        <w:t>Me page</w:t>
-      </w:r>
-    </w:p>
-    <w:p>
-      <w:pPr>
-        <w:numPr>
-          <w:ilvl w:val="0"/>
-          <w:numId w:val="3"/>
-        </w:numPr>
-        <w:bidi w:val="0"/>
-        <w:spacing w:before="100" w:beforeAutospacing="1" w:after="100" w:afterAutospacing="1" w:line="240" w:lineRule="auto"/>
-        <w:textAlignment w:val="baseline"/>
-        <w:rPr>
-          <w:rFonts w:ascii="Arial" w:eastAsia="Times New Roman" w:hAnsi="Arial" w:cs="Arial"/>
-          <w:color w:val="000000"/>
-        </w:rPr>
-      </w:pPr>
-    </w:p>
-    <w:p>
-      <w:r>
-        <w:rPr>
-          <w:rFonts w:ascii="Times New Roman" w:eastAsia="Times New Roman" w:hAnsi="Times New Roman" w:cs="Times New Roman"/>
-          <w:sz w:val="24"/>
-          <w:szCs w:val="24"/>
-        </w:rPr>
-        <w:br/>
-      </w:r>
-      <w:r>
-        <w:rPr>
-          <w:rFonts w:ascii="Times New Roman" w:eastAsia="Times New Roman" w:hAnsi="Times New Roman" w:cs="Times New Roman"/>
-          <w:sz w:val="24"/>
-          <w:szCs w:val="24"/>
-        </w:rPr>
-        <w:br/>
-      </w:r>
-      <w:r>
-        <w:rPr>
-          <w:rFonts w:ascii="Times New Roman" w:eastAsia="Times New Roman" w:hAnsi="Times New Roman" w:cs="Times New Roman"/>
-          <w:sz w:val="24"/>
-          <w:szCs w:val="24"/>
-        </w:rPr>
-        <w:br/>
-      </w:r>
-      <w:r>
-        <w:rPr>
-          <w:rFonts w:ascii="Times New Roman" w:eastAsia="Times New Roman" w:hAnsi="Times New Roman" w:cs="Times New Roman"/>
-          <w:sz w:val="24"/>
-          <w:szCs w:val="24"/>
-        </w:rPr>
-        <w:br/>
-      </w:r>
-      <w:r>
-        <w:rPr>
-          <w:rFonts w:ascii="Times New Roman" w:eastAsia="Times New Roman" w:hAnsi="Times New Roman" w:cs="Times New Roman"/>
-          <w:sz w:val="24"/>
-          <w:szCs w:val="24"/>
-        </w:rPr>
-        <w:br/>
-      </w:r>
-      <w:r>
-        <w:rPr>
-          <w:rFonts w:ascii="Times New Roman" w:eastAsia="Times New Roman" w:hAnsi="Times New Roman" w:cs="Times New Roman"/>
-          <w:sz w:val="24"/>
-          <w:szCs w:val="24"/>
-        </w:rPr>
-        <w:br/>
-      </w:r>
-      <w:r>
-        <w:rPr>
-          <w:rFonts w:ascii="Times New Roman" w:eastAsia="Times New Roman" w:hAnsi="Times New Roman" w:cs="Times New Roman"/>
-          <w:sz w:val="24"/>
-          <w:szCs w:val="24"/>
-        </w:rPr>
-        <w:br/>
+      <w:r>
+        <w:rPr>
+          <w:rFonts w:asciiTheme="minorBidi" w:eastAsia="Times New Roman" w:hAnsiTheme="minorBidi" w:hint="cs"/>
+          <w:sz w:val="24"/>
+          <w:szCs w:val="24"/>
+          <w:rtl/>
+        </w:rPr>
+        <w:t>.</w:t>
+      </w:r>
+      <w:r>
+        <w:rPr>
+          <w:rFonts w:asciiTheme="minorBidi" w:eastAsia="Times New Roman" w:hAnsiTheme="minorBidi" w:hint="cs"/>
+          <w:sz w:val="24"/>
+          <w:szCs w:val="24"/>
+          <w:rtl/>
+        </w:rPr>
+        <w:t xml:space="preserve"> יכילו 4</w:t>
+      </w:r>
+      <w:r>
+        <w:rPr>
+          <w:rFonts w:asciiTheme="minorBidi" w:eastAsia="Times New Roman" w:hAnsiTheme="minorBidi" w:hint="cs"/>
+          <w:sz w:val="24"/>
+          <w:szCs w:val="24"/>
+          <w:rtl/>
+        </w:rPr>
+        <w:t xml:space="preserve"> רמות הרשאה </w:t>
+      </w:r>
+      <w:r>
+        <w:rPr>
+          <w:rFonts w:asciiTheme="minorBidi" w:eastAsia="Times New Roman" w:hAnsiTheme="minorBidi"/>
+          <w:sz w:val="24"/>
+          <w:szCs w:val="24"/>
+          <w:rtl/>
+        </w:rPr>
+        <w:t>–</w:t>
+      </w:r>
+      <w:r>
+        <w:rPr>
+          <w:rFonts w:asciiTheme="minorBidi" w:eastAsia="Times New Roman" w:hAnsiTheme="minorBidi" w:hint="cs"/>
+          <w:sz w:val="24"/>
+          <w:szCs w:val="24"/>
+          <w:rtl/>
+        </w:rPr>
+        <w:t xml:space="preserve"> לקוחות, עורכי תוכן, עורכי הזמנות ומנהל אתר.</w:t>
+      </w:r>
+    </w:p>
+    <w:p>
+      <w:pPr>
+        <w:pStyle w:val="ListParagraph"/>
+        <w:numPr>
+          <w:ilvl w:val="0"/>
+          <w:numId w:val="5"/>
+        </w:numPr>
+        <w:rPr>
+          <w:rFonts w:asciiTheme="minorBidi" w:eastAsia="Times New Roman" w:hAnsiTheme="minorBidi"/>
+          <w:sz w:val="24"/>
+          <w:szCs w:val="24"/>
+        </w:rPr>
+      </w:pPr>
+      <w:r>
+        <w:rPr>
+          <w:rFonts w:asciiTheme="minorBidi" w:eastAsia="Times New Roman" w:hAnsiTheme="minorBidi"/>
+          <w:sz w:val="24"/>
+          <w:szCs w:val="24"/>
+          <w:rtl/>
+        </w:rPr>
+        <w:lastRenderedPageBreak/>
+        <w:t>קולקשיין להזמנות</w:t>
+      </w:r>
+      <w:r>
+        <w:rPr>
+          <w:rFonts w:asciiTheme="minorBidi" w:eastAsia="Times New Roman" w:hAnsiTheme="minorBidi" w:hint="cs"/>
+          <w:sz w:val="24"/>
+          <w:szCs w:val="24"/>
+          <w:rtl/>
+        </w:rPr>
+        <w:t xml:space="preserve"> </w:t>
+      </w:r>
+      <w:r>
+        <w:rPr>
+          <w:rFonts w:asciiTheme="minorBidi" w:eastAsia="Times New Roman" w:hAnsiTheme="minorBidi"/>
+          <w:sz w:val="24"/>
+          <w:szCs w:val="24"/>
+          <w:rtl/>
+        </w:rPr>
+        <w:t>–</w:t>
+      </w:r>
+      <w:r>
+        <w:rPr>
+          <w:rFonts w:asciiTheme="minorBidi" w:eastAsia="Times New Roman" w:hAnsiTheme="minorBidi" w:hint="cs"/>
+          <w:sz w:val="24"/>
+          <w:szCs w:val="24"/>
+          <w:rtl/>
+        </w:rPr>
+        <w:t xml:space="preserve"> מכיל היסטוריית הזמנות בסטטוסים שונים </w:t>
+      </w:r>
+      <w:r>
+        <w:rPr>
+          <w:rFonts w:asciiTheme="minorBidi" w:eastAsia="Times New Roman" w:hAnsiTheme="minorBidi"/>
+          <w:sz w:val="24"/>
+          <w:szCs w:val="24"/>
+          <w:rtl/>
+        </w:rPr>
+        <w:t>–</w:t>
+      </w:r>
+      <w:r>
+        <w:rPr>
+          <w:rFonts w:asciiTheme="minorBidi" w:eastAsia="Times New Roman" w:hAnsiTheme="minorBidi" w:hint="cs"/>
+          <w:sz w:val="24"/>
+          <w:szCs w:val="24"/>
+          <w:rtl/>
+        </w:rPr>
+        <w:t xml:space="preserve"> בהכנה, בעיבוד, בשליחה ולאחר הגעה אל הלקוח.</w:t>
+      </w:r>
+    </w:p>
+    <w:p>
+      <w:pPr>
+        <w:pStyle w:val="ListParagraph"/>
+        <w:numPr>
+          <w:ilvl w:val="0"/>
+          <w:numId w:val="5"/>
+        </w:numPr>
+        <w:rPr>
+          <w:rFonts w:asciiTheme="minorBidi" w:eastAsia="Times New Roman" w:hAnsiTheme="minorBidi"/>
+          <w:sz w:val="24"/>
+          <w:szCs w:val="24"/>
+        </w:rPr>
+      </w:pPr>
+      <w:r>
+        <w:rPr>
+          <w:rFonts w:asciiTheme="minorBidi" w:eastAsia="Times New Roman" w:hAnsiTheme="minorBidi"/>
+          <w:sz w:val="24"/>
+          <w:szCs w:val="24"/>
+          <w:rtl/>
+        </w:rPr>
+        <w:t>קולקשיין לדירוגים</w:t>
+      </w:r>
+      <w:r>
+        <w:rPr>
+          <w:rFonts w:asciiTheme="minorBidi" w:eastAsia="Times New Roman" w:hAnsiTheme="minorBidi" w:hint="cs"/>
+          <w:sz w:val="24"/>
+          <w:szCs w:val="24"/>
+          <w:rtl/>
+        </w:rPr>
+        <w:t xml:space="preserve"> </w:t>
+      </w:r>
+      <w:r>
+        <w:rPr>
+          <w:rFonts w:asciiTheme="minorBidi" w:eastAsia="Times New Roman" w:hAnsiTheme="minorBidi"/>
+          <w:sz w:val="24"/>
+          <w:szCs w:val="24"/>
+          <w:rtl/>
+        </w:rPr>
+        <w:t>–</w:t>
+      </w:r>
+      <w:r>
+        <w:rPr>
+          <w:rFonts w:asciiTheme="minorBidi" w:eastAsia="Times New Roman" w:hAnsiTheme="minorBidi" w:hint="cs"/>
+          <w:sz w:val="24"/>
+          <w:szCs w:val="24"/>
+          <w:rtl/>
+        </w:rPr>
+        <w:t xml:space="preserve"> דירוג כוכבים למוצר עצמו עם אופציה לדירוג צבע המוצר, מידת המוצר ונוחות המוצר.</w:t>
+      </w:r>
+    </w:p>
+    <w:p>
+      <w:pPr>
+        <w:rPr>
+          <w:rFonts w:asciiTheme="minorBidi" w:eastAsia="Times New Roman" w:hAnsiTheme="minorBidi"/>
+          <w:sz w:val="24"/>
+          <w:szCs w:val="24"/>
+          <w:rtl/>
+        </w:rPr>
+      </w:pPr>
+    </w:p>
+    <w:p>
+      <w:pPr>
+        <w:rPr>
+          <w:rFonts w:asciiTheme="minorBidi" w:eastAsia="Times New Roman" w:hAnsiTheme="minorBidi"/>
+          <w:b/>
+          <w:bCs/>
+          <w:sz w:val="28"/>
+          <w:szCs w:val="28"/>
+          <w:rtl/>
+        </w:rPr>
+      </w:pPr>
+      <w:r>
+        <w:rPr>
+          <w:rFonts w:asciiTheme="minorBidi" w:eastAsia="Times New Roman" w:hAnsiTheme="minorBidi" w:hint="cs"/>
+          <w:b/>
+          <w:bCs/>
+          <w:sz w:val="28"/>
+          <w:szCs w:val="28"/>
+          <w:rtl/>
+        </w:rPr>
+        <w:t>פירוט צד שרת עבודה מול הקטלוגים:</w:t>
+      </w:r>
+    </w:p>
+    <w:p>
+      <w:pPr>
+        <w:pStyle w:val="ListParagraph"/>
+        <w:numPr>
+          <w:ilvl w:val="0"/>
+          <w:numId w:val="5"/>
+        </w:numPr>
+        <w:rPr>
+          <w:rFonts w:asciiTheme="minorBidi" w:eastAsia="Times New Roman" w:hAnsiTheme="minorBidi"/>
+          <w:sz w:val="24"/>
+          <w:szCs w:val="24"/>
+        </w:rPr>
+      </w:pPr>
+      <w:r>
+        <w:rPr>
+          <w:rFonts w:asciiTheme="minorBidi" w:eastAsia="Times New Roman" w:hAnsiTheme="minorBidi" w:hint="cs"/>
+          <w:sz w:val="24"/>
+          <w:szCs w:val="24"/>
+          <w:rtl/>
+        </w:rPr>
+        <w:t xml:space="preserve">צד שרת מול קטלוגים </w:t>
+      </w:r>
+      <w:r>
+        <w:rPr>
+          <w:rFonts w:asciiTheme="minorBidi" w:eastAsia="Times New Roman" w:hAnsiTheme="minorBidi"/>
+          <w:sz w:val="24"/>
+          <w:szCs w:val="24"/>
+          <w:rtl/>
+        </w:rPr>
+        <w:t>–</w:t>
+      </w:r>
+      <w:r>
+        <w:rPr>
+          <w:rFonts w:asciiTheme="minorBidi" w:eastAsia="Times New Roman" w:hAnsiTheme="minorBidi" w:hint="cs"/>
+          <w:sz w:val="24"/>
+          <w:szCs w:val="24"/>
+          <w:rtl/>
+        </w:rPr>
+        <w:t xml:space="preserve"> יהיה את כל ארבעת ה-</w:t>
+      </w:r>
+      <w:r>
+        <w:rPr>
+          <w:rFonts w:asciiTheme="minorBidi" w:eastAsia="Times New Roman" w:hAnsiTheme="minorBidi" w:hint="cs"/>
+          <w:sz w:val="24"/>
+          <w:szCs w:val="24"/>
+        </w:rPr>
+        <w:t>API</w:t>
+      </w:r>
+      <w:r>
+        <w:rPr>
+          <w:rFonts w:asciiTheme="minorBidi" w:eastAsia="Times New Roman" w:hAnsiTheme="minorBidi" w:hint="cs"/>
+          <w:sz w:val="24"/>
+          <w:szCs w:val="24"/>
+          <w:rtl/>
+        </w:rPr>
+        <w:t xml:space="preserve">. ללקוחות יאופשר רק </w:t>
+      </w:r>
+      <w:r>
+        <w:rPr>
+          <w:rFonts w:asciiTheme="minorBidi" w:eastAsia="Times New Roman" w:hAnsiTheme="minorBidi"/>
+          <w:sz w:val="24"/>
+          <w:szCs w:val="24"/>
+        </w:rPr>
+        <w:t>GET</w:t>
+      </w:r>
+      <w:r>
+        <w:rPr>
+          <w:rFonts w:asciiTheme="minorBidi" w:eastAsia="Times New Roman" w:hAnsiTheme="minorBidi" w:hint="cs"/>
+          <w:sz w:val="24"/>
+          <w:szCs w:val="24"/>
+          <w:rtl/>
+        </w:rPr>
+        <w:t xml:space="preserve">, לעורכי  תוכן יאופשר </w:t>
+      </w:r>
+      <w:r>
+        <w:rPr>
+          <w:rFonts w:asciiTheme="minorBidi" w:eastAsia="Times New Roman" w:hAnsiTheme="minorBidi" w:hint="cs"/>
+          <w:sz w:val="24"/>
+          <w:szCs w:val="24"/>
+        </w:rPr>
+        <w:t>GET</w:t>
+      </w:r>
+      <w:r>
+        <w:rPr>
+          <w:rFonts w:asciiTheme="minorBidi" w:eastAsia="Times New Roman" w:hAnsiTheme="minorBidi" w:hint="cs"/>
+          <w:sz w:val="24"/>
+          <w:szCs w:val="24"/>
+          <w:rtl/>
+        </w:rPr>
+        <w:t xml:space="preserve">, </w:t>
+      </w:r>
+      <w:r>
+        <w:rPr>
+          <w:rFonts w:asciiTheme="minorBidi" w:eastAsia="Times New Roman" w:hAnsiTheme="minorBidi" w:hint="cs"/>
+          <w:sz w:val="24"/>
+          <w:szCs w:val="24"/>
+        </w:rPr>
+        <w:t>POST</w:t>
+      </w:r>
+      <w:r>
+        <w:rPr>
+          <w:rFonts w:asciiTheme="minorBidi" w:eastAsia="Times New Roman" w:hAnsiTheme="minorBidi" w:hint="cs"/>
+          <w:sz w:val="24"/>
+          <w:szCs w:val="24"/>
+          <w:rtl/>
+        </w:rPr>
+        <w:t xml:space="preserve"> ו-</w:t>
+      </w:r>
+      <w:r>
+        <w:rPr>
+          <w:rFonts w:asciiTheme="minorBidi" w:eastAsia="Times New Roman" w:hAnsiTheme="minorBidi" w:hint="cs"/>
+          <w:sz w:val="24"/>
+          <w:szCs w:val="24"/>
+        </w:rPr>
+        <w:t>UPDATE</w:t>
+      </w:r>
+      <w:r>
+        <w:rPr>
+          <w:rFonts w:asciiTheme="minorBidi" w:eastAsia="Times New Roman" w:hAnsiTheme="minorBidi" w:hint="cs"/>
+          <w:sz w:val="24"/>
+          <w:szCs w:val="24"/>
+          <w:rtl/>
+        </w:rPr>
+        <w:t xml:space="preserve">, למנהלי אתר יאופשר הכל. לעורכי הזמנות רק </w:t>
+      </w:r>
+      <w:r>
+        <w:rPr>
+          <w:rFonts w:asciiTheme="minorBidi" w:eastAsia="Times New Roman" w:hAnsiTheme="minorBidi" w:hint="cs"/>
+          <w:sz w:val="24"/>
+          <w:szCs w:val="24"/>
+        </w:rPr>
+        <w:t>GET</w:t>
+      </w:r>
+      <w:r>
+        <w:rPr>
+          <w:rFonts w:asciiTheme="minorBidi" w:eastAsia="Times New Roman" w:hAnsiTheme="minorBidi" w:hint="cs"/>
+          <w:sz w:val="24"/>
+          <w:szCs w:val="24"/>
+          <w:rtl/>
+        </w:rPr>
+        <w:t>. בנוסף בצד שרת יתממש המרת מחירים למטבעות שונים. הבחירה של לקוחות רשומים תישמר ב-</w:t>
+      </w:r>
+      <w:r>
+        <w:rPr>
+          <w:rFonts w:asciiTheme="minorBidi" w:eastAsia="Times New Roman" w:hAnsiTheme="minorBidi" w:hint="cs"/>
+          <w:sz w:val="24"/>
+          <w:szCs w:val="24"/>
+        </w:rPr>
+        <w:t>DB</w:t>
+      </w:r>
+      <w:r>
+        <w:rPr>
+          <w:rFonts w:asciiTheme="minorBidi" w:eastAsia="Times New Roman" w:hAnsiTheme="minorBidi" w:hint="cs"/>
+          <w:sz w:val="24"/>
+          <w:szCs w:val="24"/>
+          <w:rtl/>
+        </w:rPr>
+        <w:t>. לאורחים תישמר ב</w:t>
+      </w:r>
+      <w:r>
+        <w:rPr>
+          <w:rFonts w:asciiTheme="minorBidi" w:eastAsia="Times New Roman" w:hAnsiTheme="minorBidi"/>
+          <w:sz w:val="24"/>
+          <w:szCs w:val="24"/>
+        </w:rPr>
+        <w:t>SESSION</w:t>
+      </w:r>
+      <w:r>
+        <w:rPr>
+          <w:rFonts w:asciiTheme="minorBidi" w:eastAsia="Times New Roman" w:hAnsiTheme="minorBidi" w:hint="cs"/>
+          <w:sz w:val="24"/>
+          <w:szCs w:val="24"/>
+          <w:rtl/>
+        </w:rPr>
+        <w:t xml:space="preserve"> או </w:t>
+      </w:r>
+      <w:r>
+        <w:rPr>
+          <w:rFonts w:asciiTheme="minorBidi" w:eastAsia="Times New Roman" w:hAnsiTheme="minorBidi" w:hint="cs"/>
+          <w:sz w:val="24"/>
+          <w:szCs w:val="24"/>
+        </w:rPr>
+        <w:t>COOKI</w:t>
+      </w:r>
+      <w:r>
+        <w:rPr>
+          <w:rFonts w:asciiTheme="minorBidi" w:eastAsia="Times New Roman" w:hAnsiTheme="minorBidi"/>
+          <w:sz w:val="24"/>
+          <w:szCs w:val="24"/>
+        </w:rPr>
+        <w:t>E</w:t>
+      </w:r>
+      <w:r>
+        <w:rPr>
+          <w:rFonts w:asciiTheme="minorBidi" w:eastAsia="Times New Roman" w:hAnsiTheme="minorBidi" w:hint="cs"/>
+          <w:sz w:val="24"/>
+          <w:szCs w:val="24"/>
+          <w:rtl/>
+        </w:rPr>
+        <w:t>.</w:t>
+      </w:r>
+    </w:p>
+    <w:p>
+      <w:pPr>
+        <w:pStyle w:val="ListParagraph"/>
+        <w:numPr>
+          <w:ilvl w:val="0"/>
+          <w:numId w:val="5"/>
+        </w:numPr>
+        <w:rPr>
+          <w:rFonts w:asciiTheme="minorBidi" w:eastAsia="Times New Roman" w:hAnsiTheme="minorBidi"/>
+          <w:sz w:val="24"/>
+          <w:szCs w:val="24"/>
+        </w:rPr>
+      </w:pPr>
+      <w:r>
+        <w:rPr>
+          <w:rFonts w:asciiTheme="minorBidi" w:eastAsia="Times New Roman" w:hAnsiTheme="minorBidi" w:hint="cs"/>
+          <w:sz w:val="24"/>
+          <w:szCs w:val="24"/>
+          <w:rtl/>
+        </w:rPr>
+        <w:t xml:space="preserve">צד שרת מול משתמשים </w:t>
+      </w:r>
+      <w:r>
+        <w:rPr>
+          <w:rFonts w:asciiTheme="minorBidi" w:eastAsia="Times New Roman" w:hAnsiTheme="minorBidi"/>
+          <w:sz w:val="24"/>
+          <w:szCs w:val="24"/>
+          <w:rtl/>
+        </w:rPr>
+        <w:t>–</w:t>
+      </w:r>
+      <w:r>
+        <w:rPr>
+          <w:rFonts w:asciiTheme="minorBidi" w:eastAsia="Times New Roman" w:hAnsiTheme="minorBidi" w:hint="cs"/>
+          <w:sz w:val="24"/>
+          <w:szCs w:val="24"/>
+          <w:rtl/>
+        </w:rPr>
+        <w:t xml:space="preserve"> יש להוסיף אוטומציה </w:t>
+      </w:r>
+      <w:r>
+        <w:rPr>
+          <w:rFonts w:asciiTheme="minorBidi" w:eastAsia="Times New Roman" w:hAnsiTheme="minorBidi"/>
+          <w:sz w:val="24"/>
+          <w:szCs w:val="24"/>
+          <w:rtl/>
+        </w:rPr>
+        <w:t>–</w:t>
+      </w:r>
+      <w:r>
+        <w:rPr>
+          <w:rFonts w:asciiTheme="minorBidi" w:eastAsia="Times New Roman" w:hAnsiTheme="minorBidi" w:hint="cs"/>
+          <w:sz w:val="24"/>
+          <w:szCs w:val="24"/>
+          <w:rtl/>
+        </w:rPr>
+        <w:t xml:space="preserve"> להציג לכל משתמש את החלונות הרלוונטים אליו ע"פ רמת הרשאה </w:t>
+      </w:r>
+      <w:r>
+        <w:rPr>
+          <w:rFonts w:asciiTheme="minorBidi" w:eastAsia="Times New Roman" w:hAnsiTheme="minorBidi"/>
+          <w:sz w:val="24"/>
+          <w:szCs w:val="24"/>
+          <w:rtl/>
+        </w:rPr>
+        <w:t>–</w:t>
+      </w:r>
+      <w:r>
+        <w:rPr>
+          <w:rFonts w:asciiTheme="minorBidi" w:eastAsia="Times New Roman" w:hAnsiTheme="minorBidi" w:hint="cs"/>
+          <w:sz w:val="24"/>
+          <w:szCs w:val="24"/>
+          <w:rtl/>
+        </w:rPr>
+        <w:t xml:space="preserve"> לקוחות, אורחים, עורכי תוכן, עורכי הזמנות ומנהלי אתר. יכיל את כל ארבעת ה</w:t>
+      </w:r>
+      <w:r>
+        <w:rPr>
+          <w:rFonts w:asciiTheme="minorBidi" w:eastAsia="Times New Roman" w:hAnsiTheme="minorBidi" w:hint="cs"/>
+          <w:sz w:val="24"/>
+          <w:szCs w:val="24"/>
+        </w:rPr>
+        <w:t>API</w:t>
+      </w:r>
+      <w:r>
+        <w:rPr>
+          <w:rFonts w:asciiTheme="minorBidi" w:eastAsia="Times New Roman" w:hAnsiTheme="minorBidi" w:hint="cs"/>
+          <w:sz w:val="24"/>
+          <w:szCs w:val="24"/>
+          <w:rtl/>
+        </w:rPr>
+        <w:t xml:space="preserve">. כלל המשתמשים יוכלו לבצע </w:t>
+      </w:r>
+      <w:r>
+        <w:rPr>
+          <w:rFonts w:asciiTheme="minorBidi" w:eastAsia="Times New Roman" w:hAnsiTheme="minorBidi" w:hint="cs"/>
+          <w:sz w:val="24"/>
+          <w:szCs w:val="24"/>
+        </w:rPr>
+        <w:t>POST</w:t>
+      </w:r>
+      <w:r>
+        <w:rPr>
+          <w:rFonts w:asciiTheme="minorBidi" w:eastAsia="Times New Roman" w:hAnsiTheme="minorBidi" w:hint="cs"/>
+          <w:sz w:val="24"/>
+          <w:szCs w:val="24"/>
+          <w:rtl/>
+        </w:rPr>
+        <w:t xml:space="preserve">, </w:t>
+      </w:r>
+      <w:r>
+        <w:rPr>
+          <w:rFonts w:asciiTheme="minorBidi" w:eastAsia="Times New Roman" w:hAnsiTheme="minorBidi" w:hint="cs"/>
+          <w:sz w:val="24"/>
+          <w:szCs w:val="24"/>
+        </w:rPr>
+        <w:t>GET</w:t>
+      </w:r>
+      <w:r>
+        <w:rPr>
+          <w:rFonts w:asciiTheme="minorBidi" w:eastAsia="Times New Roman" w:hAnsiTheme="minorBidi" w:hint="cs"/>
+          <w:sz w:val="24"/>
+          <w:szCs w:val="24"/>
+          <w:rtl/>
+        </w:rPr>
+        <w:t xml:space="preserve"> לפרטים שלהם בלבד ו-</w:t>
+      </w:r>
+      <w:r>
+        <w:rPr>
+          <w:rFonts w:asciiTheme="minorBidi" w:eastAsia="Times New Roman" w:hAnsiTheme="minorBidi" w:hint="cs"/>
+          <w:sz w:val="24"/>
+          <w:szCs w:val="24"/>
+        </w:rPr>
+        <w:t>UPDATE</w:t>
+      </w:r>
+      <w:r>
+        <w:rPr>
+          <w:rFonts w:asciiTheme="minorBidi" w:eastAsia="Times New Roman" w:hAnsiTheme="minorBidi" w:hint="cs"/>
+          <w:sz w:val="24"/>
+          <w:szCs w:val="24"/>
+          <w:rtl/>
+        </w:rPr>
+        <w:t xml:space="preserve"> לחלק מהפרטים שלהם. מנהל האתר יוכל לראות ולערוך את כלל המשתמשים בנושאים מסויימים. יש לאפשר רישום משתמשים לאתר ודרך כ</w:t>
+      </w:r>
+      <w:r>
+        <w:rPr>
+          <w:rFonts w:asciiTheme="minorBidi" w:eastAsia="Times New Roman" w:hAnsiTheme="minorBidi"/>
+          <w:sz w:val="24"/>
+          <w:szCs w:val="24"/>
+        </w:rPr>
+        <w:t>FIREBASE</w:t>
+      </w:r>
+    </w:p>
+    <w:p>
+      <w:pPr>
+        <w:pStyle w:val="ListParagraph"/>
+        <w:numPr>
+          <w:ilvl w:val="0"/>
+          <w:numId w:val="5"/>
+        </w:numPr>
+        <w:rPr>
+          <w:rFonts w:asciiTheme="minorBidi" w:eastAsia="Times New Roman" w:hAnsiTheme="minorBidi"/>
+          <w:sz w:val="24"/>
+          <w:szCs w:val="24"/>
+        </w:rPr>
+      </w:pPr>
+      <w:r>
+        <w:rPr>
+          <w:rFonts w:asciiTheme="minorBidi" w:eastAsia="Times New Roman" w:hAnsiTheme="minorBidi" w:hint="cs"/>
+          <w:sz w:val="24"/>
+          <w:szCs w:val="24"/>
+          <w:rtl/>
+        </w:rPr>
+        <w:t xml:space="preserve">צד שרת מול הזמנות </w:t>
+      </w:r>
+      <w:r>
+        <w:rPr>
+          <w:rFonts w:asciiTheme="minorBidi" w:eastAsia="Times New Roman" w:hAnsiTheme="minorBidi"/>
+          <w:sz w:val="24"/>
+          <w:szCs w:val="24"/>
+          <w:rtl/>
+        </w:rPr>
+        <w:t>–</w:t>
+      </w:r>
+      <w:r>
+        <w:rPr>
+          <w:rFonts w:asciiTheme="minorBidi" w:eastAsia="Times New Roman" w:hAnsiTheme="minorBidi" w:hint="cs"/>
+          <w:sz w:val="24"/>
+          <w:szCs w:val="24"/>
+          <w:rtl/>
+        </w:rPr>
+        <w:t xml:space="preserve"> כלל המשתמשים </w:t>
+      </w:r>
+      <w:r>
+        <w:rPr>
+          <w:rFonts w:asciiTheme="minorBidi" w:eastAsia="Times New Roman" w:hAnsiTheme="minorBidi"/>
+          <w:sz w:val="24"/>
+          <w:szCs w:val="24"/>
+        </w:rPr>
+        <w:t>POST, UPDATE</w:t>
+      </w:r>
+      <w:r>
+        <w:rPr>
+          <w:rFonts w:asciiTheme="minorBidi" w:eastAsia="Times New Roman" w:hAnsiTheme="minorBidi" w:hint="cs"/>
+          <w:sz w:val="24"/>
+          <w:szCs w:val="24"/>
+          <w:rtl/>
+        </w:rPr>
+        <w:t xml:space="preserve"> ו-</w:t>
+      </w:r>
+      <w:r>
+        <w:rPr>
+          <w:rFonts w:asciiTheme="minorBidi" w:eastAsia="Times New Roman" w:hAnsiTheme="minorBidi" w:hint="cs"/>
+          <w:sz w:val="24"/>
+          <w:szCs w:val="24"/>
+        </w:rPr>
+        <w:t>GET</w:t>
+      </w:r>
+      <w:r>
+        <w:rPr>
+          <w:rFonts w:asciiTheme="minorBidi" w:eastAsia="Times New Roman" w:hAnsiTheme="minorBidi" w:hint="cs"/>
+          <w:sz w:val="24"/>
+          <w:szCs w:val="24"/>
+          <w:rtl/>
+        </w:rPr>
+        <w:t xml:space="preserve"> ע"פ רמת הרשאה. עורכי הזמנות </w:t>
+      </w:r>
+      <w:r>
+        <w:rPr>
+          <w:rFonts w:asciiTheme="minorBidi" w:eastAsia="Times New Roman" w:hAnsiTheme="minorBidi"/>
+          <w:sz w:val="24"/>
+          <w:szCs w:val="24"/>
+          <w:rtl/>
+        </w:rPr>
+        <w:t>–</w:t>
+      </w:r>
+      <w:r>
+        <w:rPr>
+          <w:rFonts w:asciiTheme="minorBidi" w:eastAsia="Times New Roman" w:hAnsiTheme="minorBidi" w:hint="cs"/>
+          <w:sz w:val="24"/>
+          <w:szCs w:val="24"/>
+          <w:rtl/>
+        </w:rPr>
+        <w:t xml:space="preserve"> רואים גם הזמנות של אחראים שיצאו לפעולה. יש לאפשר מנגנון חיצוני של תשלום </w:t>
+      </w:r>
+      <w:r>
+        <w:rPr>
+          <w:rFonts w:asciiTheme="minorBidi" w:eastAsia="Times New Roman" w:hAnsiTheme="minorBidi"/>
+          <w:sz w:val="24"/>
+          <w:szCs w:val="24"/>
+          <w:rtl/>
+        </w:rPr>
+        <w:t>–</w:t>
+      </w:r>
+      <w:r>
+        <w:rPr>
+          <w:rFonts w:asciiTheme="minorBidi" w:eastAsia="Times New Roman" w:hAnsiTheme="minorBidi" w:hint="cs"/>
+          <w:sz w:val="24"/>
+          <w:szCs w:val="24"/>
+          <w:rtl/>
+        </w:rPr>
+        <w:t xml:space="preserve"> סליקת כרטיס אשראי חיצוני ופייפאל. לאחר שהזמנה מתבצעת ע"י הלקוח נשלח מייל ללקוח על קבלת ההזמנה. לאחר שההזמנה הוכנסה לחבילה ונשלחה, עורכי ההזמנות מאשרים את שליחת החבילה והלקוח מקבל על כך מייל ו</w:t>
+      </w:r>
+      <w:r>
+        <w:rPr>
+          <w:rFonts w:asciiTheme="minorBidi" w:eastAsia="Times New Roman" w:hAnsiTheme="minorBidi" w:hint="cs"/>
+          <w:sz w:val="24"/>
+          <w:szCs w:val="24"/>
+        </w:rPr>
+        <w:t>S</w:t>
+      </w:r>
+      <w:r>
+        <w:rPr>
+          <w:rFonts w:asciiTheme="minorBidi" w:eastAsia="Times New Roman" w:hAnsiTheme="minorBidi"/>
+          <w:sz w:val="24"/>
+          <w:szCs w:val="24"/>
+        </w:rPr>
+        <w:t>MS</w:t>
+      </w:r>
+      <w:r>
+        <w:rPr>
+          <w:rFonts w:asciiTheme="minorBidi" w:eastAsia="Times New Roman" w:hAnsiTheme="minorBidi" w:hint="cs"/>
+          <w:sz w:val="24"/>
+          <w:szCs w:val="24"/>
+          <w:rtl/>
+        </w:rPr>
+        <w:t xml:space="preserve">. לאחר שהלקוח מאשר שהחבילה הגיעה אליו, הלקוח מקבל מייל אישור.סל הקניות </w:t>
+      </w:r>
+      <w:r>
+        <w:rPr>
+          <w:rFonts w:asciiTheme="minorBidi" w:eastAsia="Times New Roman" w:hAnsiTheme="minorBidi"/>
+          <w:sz w:val="24"/>
+          <w:szCs w:val="24"/>
+          <w:rtl/>
+        </w:rPr>
+        <w:t>–</w:t>
+      </w:r>
+      <w:r>
+        <w:rPr>
+          <w:rFonts w:asciiTheme="minorBidi" w:eastAsia="Times New Roman" w:hAnsiTheme="minorBidi" w:hint="cs"/>
+          <w:sz w:val="24"/>
+          <w:szCs w:val="24"/>
+          <w:rtl/>
+        </w:rPr>
+        <w:t xml:space="preserve"> חלק מההזמנות ותעדכן כל הזמן מול טבלת הקטלוגים.</w:t>
+      </w:r>
+    </w:p>
+    <w:p>
+      <w:pPr>
+        <w:pStyle w:val="ListParagraph"/>
+        <w:numPr>
+          <w:ilvl w:val="0"/>
+          <w:numId w:val="5"/>
+        </w:numPr>
+        <w:rPr>
+          <w:rFonts w:asciiTheme="minorBidi" w:eastAsia="Times New Roman" w:hAnsiTheme="minorBidi"/>
+          <w:sz w:val="24"/>
+          <w:szCs w:val="24"/>
+        </w:rPr>
+      </w:pPr>
+      <w:r>
+        <w:rPr>
+          <w:rFonts w:asciiTheme="minorBidi" w:eastAsia="Times New Roman" w:hAnsiTheme="minorBidi" w:hint="cs"/>
+          <w:sz w:val="24"/>
+          <w:szCs w:val="24"/>
+          <w:rtl/>
+        </w:rPr>
+        <w:t xml:space="preserve">צד שרת חוות דעת </w:t>
+      </w:r>
+      <w:r>
+        <w:rPr>
+          <w:rFonts w:asciiTheme="minorBidi" w:eastAsia="Times New Roman" w:hAnsiTheme="minorBidi"/>
+          <w:sz w:val="24"/>
+          <w:szCs w:val="24"/>
+          <w:rtl/>
+        </w:rPr>
+        <w:t>–</w:t>
+      </w:r>
+      <w:r>
+        <w:rPr>
+          <w:rFonts w:asciiTheme="minorBidi" w:eastAsia="Times New Roman" w:hAnsiTheme="minorBidi" w:hint="cs"/>
+          <w:sz w:val="24"/>
+          <w:szCs w:val="24"/>
+          <w:rtl/>
+        </w:rPr>
+        <w:t xml:space="preserve"> </w:t>
+      </w:r>
+      <w:r>
+        <w:rPr>
+          <w:rFonts w:asciiTheme="minorBidi" w:eastAsia="Times New Roman" w:hAnsiTheme="minorBidi" w:hint="cs"/>
+          <w:sz w:val="24"/>
+          <w:szCs w:val="24"/>
+        </w:rPr>
+        <w:t>API</w:t>
+      </w:r>
+      <w:r>
+        <w:rPr>
+          <w:rFonts w:asciiTheme="minorBidi" w:eastAsia="Times New Roman" w:hAnsiTheme="minorBidi" w:hint="cs"/>
+          <w:sz w:val="24"/>
+          <w:szCs w:val="24"/>
+          <w:rtl/>
+        </w:rPr>
+        <w:t xml:space="preserve"> </w:t>
+      </w:r>
+      <w:r>
+        <w:rPr>
+          <w:rFonts w:asciiTheme="minorBidi" w:eastAsia="Times New Roman" w:hAnsiTheme="minorBidi"/>
+          <w:sz w:val="24"/>
+          <w:szCs w:val="24"/>
+          <w:rtl/>
+        </w:rPr>
+        <w:t>–</w:t>
+      </w:r>
+      <w:r>
+        <w:rPr>
+          <w:rFonts w:asciiTheme="minorBidi" w:eastAsia="Times New Roman" w:hAnsiTheme="minorBidi" w:hint="cs"/>
+          <w:sz w:val="24"/>
+          <w:szCs w:val="24"/>
+          <w:rtl/>
+        </w:rPr>
+        <w:t xml:space="preserve"> </w:t>
+      </w:r>
+      <w:r>
+        <w:rPr>
+          <w:rFonts w:asciiTheme="minorBidi" w:eastAsia="Times New Roman" w:hAnsiTheme="minorBidi" w:hint="cs"/>
+          <w:sz w:val="24"/>
+          <w:szCs w:val="24"/>
+        </w:rPr>
+        <w:t>GET</w:t>
+      </w:r>
+      <w:r>
+        <w:rPr>
+          <w:rFonts w:asciiTheme="minorBidi" w:eastAsia="Times New Roman" w:hAnsiTheme="minorBidi" w:hint="cs"/>
+          <w:sz w:val="24"/>
+          <w:szCs w:val="24"/>
+          <w:rtl/>
+        </w:rPr>
+        <w:t xml:space="preserve">, </w:t>
+      </w:r>
+      <w:r>
+        <w:rPr>
+          <w:rFonts w:asciiTheme="minorBidi" w:eastAsia="Times New Roman" w:hAnsiTheme="minorBidi" w:hint="cs"/>
+          <w:sz w:val="24"/>
+          <w:szCs w:val="24"/>
+        </w:rPr>
+        <w:t>UPDATE POST</w:t>
+      </w:r>
+      <w:r>
+        <w:rPr>
+          <w:rFonts w:asciiTheme="minorBidi" w:eastAsia="Times New Roman" w:hAnsiTheme="minorBidi" w:hint="cs"/>
+          <w:sz w:val="24"/>
+          <w:szCs w:val="24"/>
+          <w:rtl/>
+        </w:rPr>
+        <w:t>, רק לפריטים שמשתמשים שאישרו קבלת חבילה ובהם אותם פריטים.</w:t>
+      </w:r>
+    </w:p>
+    <w:p>
+      <w:pPr>
+        <w:pStyle w:val="ListParagraph"/>
+        <w:numPr>
+          <w:ilvl w:val="0"/>
+          <w:numId w:val="5"/>
+        </w:numPr>
+        <w:rPr>
+          <w:rFonts w:asciiTheme="minorBidi" w:eastAsia="Times New Roman" w:hAnsiTheme="minorBidi"/>
+          <w:sz w:val="24"/>
+          <w:szCs w:val="24"/>
+        </w:rPr>
+      </w:pPr>
+      <w:r>
+        <w:rPr>
+          <w:rFonts w:asciiTheme="minorBidi" w:eastAsia="Times New Roman" w:hAnsiTheme="minorBidi" w:hint="cs"/>
+          <w:sz w:val="24"/>
+          <w:szCs w:val="24"/>
+          <w:rtl/>
+        </w:rPr>
+        <w:t xml:space="preserve">פניות למנהל האתר </w:t>
+      </w:r>
+      <w:r>
+        <w:rPr>
+          <w:rFonts w:asciiTheme="minorBidi" w:eastAsia="Times New Roman" w:hAnsiTheme="minorBidi"/>
+          <w:sz w:val="24"/>
+          <w:szCs w:val="24"/>
+          <w:rtl/>
+        </w:rPr>
+        <w:t>–</w:t>
+      </w:r>
+      <w:r>
+        <w:rPr>
+          <w:rFonts w:asciiTheme="minorBidi" w:eastAsia="Times New Roman" w:hAnsiTheme="minorBidi" w:hint="cs"/>
+          <w:sz w:val="24"/>
+          <w:szCs w:val="24"/>
+          <w:rtl/>
+        </w:rPr>
+        <w:t xml:space="preserve"> בהתאם למה שאלון אמר.</w:t>
+      </w:r>
+    </w:p>
+    <w:p>
+      <w:pPr>
+        <w:rPr>
+          <w:rFonts w:asciiTheme="minorBidi" w:eastAsia="Times New Roman" w:hAnsiTheme="minorBidi"/>
+          <w:sz w:val="24"/>
+          <w:szCs w:val="24"/>
+          <w:rtl/>
+        </w:rPr>
+      </w:pPr>
+    </w:p>
+    <w:p>
+      <w:pPr>
+        <w:rPr>
+          <w:rFonts w:asciiTheme="minorBidi" w:eastAsia="Times New Roman" w:hAnsiTheme="minorBidi"/>
+          <w:b/>
+          <w:bCs/>
+          <w:sz w:val="28"/>
+          <w:szCs w:val="28"/>
+          <w:rtl/>
+        </w:rPr>
+      </w:pPr>
+      <w:r>
+        <w:rPr>
+          <w:rFonts w:asciiTheme="minorBidi" w:eastAsia="Times New Roman" w:hAnsiTheme="minorBidi" w:hint="cs"/>
+          <w:b/>
+          <w:bCs/>
+          <w:sz w:val="28"/>
+          <w:szCs w:val="28"/>
+          <w:rtl/>
+        </w:rPr>
+        <w:t>התלבטות האם להוסיף:</w:t>
+      </w:r>
+    </w:p>
+    <w:p>
+      <w:pPr>
+        <w:pStyle w:val="ListParagraph"/>
+        <w:numPr>
+          <w:ilvl w:val="0"/>
+          <w:numId w:val="5"/>
+        </w:numPr>
+        <w:rPr>
+          <w:rFonts w:asciiTheme="minorBidi" w:eastAsia="Times New Roman" w:hAnsiTheme="minorBidi"/>
+          <w:sz w:val="24"/>
+          <w:szCs w:val="24"/>
+        </w:rPr>
+      </w:pPr>
+      <w:r>
+        <w:rPr>
+          <w:rFonts w:asciiTheme="minorBidi" w:eastAsia="Times New Roman" w:hAnsiTheme="minorBidi" w:hint="cs"/>
+          <w:sz w:val="24"/>
+          <w:szCs w:val="24"/>
+          <w:rtl/>
+        </w:rPr>
+        <w:t>החלפה בין מספר שפות (?)</w:t>
+      </w:r>
+    </w:p>
+    <w:p>
+      <w:pPr>
+        <w:pStyle w:val="ListParagraph"/>
+        <w:numPr>
+          <w:ilvl w:val="0"/>
+          <w:numId w:val="5"/>
+        </w:numPr>
+        <w:rPr>
+          <w:rFonts w:asciiTheme="minorBidi" w:eastAsia="Times New Roman" w:hAnsiTheme="minorBidi"/>
+          <w:sz w:val="24"/>
+          <w:szCs w:val="24"/>
+        </w:rPr>
+      </w:pPr>
+      <w:r>
+        <w:rPr>
+          <w:rFonts w:asciiTheme="minorBidi" w:eastAsia="Times New Roman" w:hAnsiTheme="minorBidi" w:hint="cs"/>
+          <w:sz w:val="24"/>
+          <w:szCs w:val="24"/>
+          <w:rtl/>
+        </w:rPr>
+        <w:t>לאפשר הורדת מחיר לכמה מוצרים ביחד (?)</w:t>
+      </w:r>
+    </w:p>
+    <w:p>
+      <w:pPr>
+        <w:pStyle w:val="ListParagraph"/>
+        <w:numPr>
+          <w:ilvl w:val="0"/>
+          <w:numId w:val="5"/>
+        </w:numPr>
+        <w:rPr>
+          <w:rFonts w:asciiTheme="minorBidi" w:eastAsia="Times New Roman" w:hAnsiTheme="minorBidi"/>
+          <w:sz w:val="24"/>
+          <w:szCs w:val="24"/>
+        </w:rPr>
+      </w:pPr>
+      <w:r>
+        <w:rPr>
+          <w:rFonts w:asciiTheme="minorBidi" w:eastAsia="Times New Roman" w:hAnsiTheme="minorBidi" w:hint="cs"/>
+          <w:sz w:val="24"/>
+          <w:szCs w:val="24"/>
+          <w:rtl/>
+        </w:rPr>
+        <w:t>לאפשר לפלטר מוצרים ע"פ מידות אישיות (?)</w:t>
       </w:r>
     </w:p>
     <w:sectPr>
@@ -1191,6 +2450,118 @@
       </w:rPr>
     </w:lvl>
   </w:abstractNum>
+  <w:abstractNum w:abstractNumId="4">
+    <w:nsid w:val="78F77B5A"/>
+    <w:multiLevelType w:val="hybridMultilevel"/>
+    <w:tmpl w:val="3136633A"/>
+    <w:lvl w:ilvl="0" w:tplc="3E2C67DE">
+      <w:numFmt w:val="bullet"/>
+      <w:lvlText w:val=""/>
+      <w:lvlJc w:val="left"/>
+      <w:pPr>
+        <w:ind w:left="1080" w:hanging="360"/>
+      </w:pPr>
+      <w:rPr>
+        <w:rFonts w:ascii="Symbol" w:eastAsia="Times New Roman" w:hAnsi="Symbol" w:cs="Times New Roman" w:hint="default"/>
+      </w:rPr>
+    </w:lvl>
+    <w:lvl w:ilvl="1" w:tplc="04090003" w:tentative="1">
+      <w:start w:val="1"/>
+      <w:numFmt w:val="bullet"/>
+      <w:lvlText w:val="o"/>
+      <w:lvlJc w:val="left"/>
+      <w:pPr>
+        <w:ind w:left="1800" w:hanging="360"/>
+      </w:pPr>
+      <w:rPr>
+        <w:rFonts w:ascii="Courier New" w:hAnsi="Courier New" w:cs="Courier New" w:hint="default"/>
+      </w:rPr>
+    </w:lvl>
+    <w:lvl w:ilvl="2" w:tplc="04090005" w:tentative="1">
+      <w:start w:val="1"/>
+      <w:numFmt w:val="bullet"/>
+      <w:lvlText w:val=""/>
+      <w:lvlJc w:val="left"/>
+      <w:pPr>
+        <w:ind w:left="2520" w:hanging="360"/>
+      </w:pPr>
+      <w:rPr>
+        <w:rFonts w:ascii="Wingdings" w:hAnsi="Wingdings" w:hint="default"/>
+      </w:rPr>
+    </w:lvl>
+    <w:lvl w:ilvl="3" w:tplc="04090001" w:tentative="1">
+      <w:start w:val="1"/>
+      <w:numFmt w:val="bullet"/>
+      <w:lvlText w:val=""/>
+      <w:lvlJc w:val="left"/>
+      <w:pPr>
+        <w:ind w:left="3240" w:hanging="360"/>
+      </w:pPr>
+      <w:rPr>
+        <w:rFonts w:ascii="Symbol" w:hAnsi="Symbol" w:hint="default"/>
+      </w:rPr>
+    </w:lvl>
+    <w:lvl w:ilvl="4" w:tplc="04090003" w:tentative="1">
+      <w:start w:val="1"/>
+      <w:numFmt w:val="bullet"/>
+      <w:lvlText w:val="o"/>
+      <w:lvlJc w:val="left"/>
+      <w:pPr>
+        <w:ind w:left="3960" w:hanging="360"/>
+      </w:pPr>
+      <w:rPr>
+        <w:rFonts w:ascii="Courier New" w:hAnsi="Courier New" w:cs="Courier New" w:hint="default"/>
+      </w:rPr>
+    </w:lvl>
+    <w:lvl w:ilvl="5" w:tplc="04090005" w:tentative="1">
+      <w:start w:val="1"/>
+      <w:numFmt w:val="bullet"/>
+      <w:lvlText w:val=""/>
+      <w:lvlJc w:val="left"/>
+      <w:pPr>
+        <w:ind w:left="4680" w:hanging="360"/>
+      </w:pPr>
+      <w:rPr>
+        <w:rFonts w:ascii="Wingdings" w:hAnsi="Wingdings" w:hint="default"/>
+      </w:rPr>
+    </w:lvl>
+    <w:lvl w:ilvl="6" w:tplc="04090001" w:tentative="1">
+      <w:start w:val="1"/>
+      <w:numFmt w:val="bullet"/>
+      <w:lvlText w:val=""/>
+      <w:lvlJc w:val="left"/>
+      <w:pPr>
+        <w:ind w:left="5400" w:hanging="360"/>
+      </w:pPr>
+      <w:rPr>
+        <w:rFonts w:ascii="Symbol" w:hAnsi="Symbol" w:hint="default"/>
+      </w:rPr>
+    </w:lvl>
+    <w:lvl w:ilvl="7" w:tplc="04090003" w:tentative="1">
+      <w:start w:val="1"/>
+      <w:numFmt w:val="bullet"/>
+      <w:lvlText w:val="o"/>
+      <w:lvlJc w:val="left"/>
+      <w:pPr>
+        <w:ind w:left="6120" w:hanging="360"/>
+      </w:pPr>
+      <w:rPr>
+        <w:rFonts w:ascii="Courier New" w:hAnsi="Courier New" w:cs="Courier New" w:hint="default"/>
+      </w:rPr>
+    </w:lvl>
+    <w:lvl w:ilvl="8" w:tplc="04090005" w:tentative="1">
+      <w:start w:val="1"/>
+      <w:numFmt w:val="bullet"/>
+      <w:lvlText w:val=""/>
+      <w:lvlJc w:val="left"/>
+      <w:pPr>
+        <w:ind w:left="6840" w:hanging="360"/>
+      </w:pPr>
+      <w:rPr>
+        <w:rFonts w:ascii="Wingdings" w:hAnsi="Wingdings" w:hint="default"/>
+      </w:rPr>
+    </w:lvl>
+  </w:abstractNum>
   <w:num w:numId="1">
     <w:abstractNumId w:val="2"/>
   </w:num>
@@ -1202,6 +2573,9 @@
   </w:num>
   <w:num w:numId="4">
     <w:abstractNumId w:val="3"/>
+  </w:num>
+  <w:num w:numId="5">
+    <w:abstractNumId w:val="4"/>
   </w:num>
 </w:numbering>
 </file>

</xml_diff>